<commit_message>
added 2 new concepts
</commit_message>
<xml_diff>
--- a/zeitgeist/concepts/taskkun/taskkun_konzept.docx
+++ b/zeitgeist/concepts/taskkun/taskkun_konzept.docx
@@ -39,9 +39,6 @@
                 </w:rPr>
                 <w:alias w:val="Firma"/>
                 <w:id w:val="13406915"/>
-                <w:placeholder>
-                  <w:docPart w:val="870B9C2151FE45E4A0A5B2EC0AAA7C94"/>
-                </w:placeholder>
                 <w:dataBinding w:prefixMappings="xmlns:ns0='http://schemas.openxmlformats.org/officeDocument/2006/extended-properties'" w:xpath="/ns0:Properties[1]/ns0:Company[1]" w:storeItemID="{6668398D-A668-4E3E-A5EB-62B293D839F1}"/>
                 <w:text/>
               </w:sdtPr>
@@ -89,9 +86,6 @@
                   </w:rPr>
                   <w:alias w:val="Titel"/>
                   <w:id w:val="13406919"/>
-                  <w:placeholder>
-                    <w:docPart w:val="AD34BD97C73D41A0BE11F4CDC8EEA22D"/>
-                  </w:placeholder>
                   <w:dataBinding w:prefixMappings="xmlns:ns0='http://schemas.openxmlformats.org/package/2006/metadata/core-properties' xmlns:ns1='http://purl.org/dc/elements/1.1/'" w:xpath="/ns0:coreProperties[1]/ns1:title[1]" w:storeItemID="{6C3C8BC8-F283-45AE-878A-BAB7291924A1}"/>
                   <w:text/>
                 </w:sdtPr>
@@ -130,9 +124,6 @@
                 </w:rPr>
                 <w:alias w:val="Untertitel"/>
                 <w:id w:val="13406923"/>
-                <w:placeholder>
-                  <w:docPart w:val="DC4B04E5358B47EAA5FDE8ED4112C2A4"/>
-                </w:placeholder>
                 <w:dataBinding w:prefixMappings="xmlns:ns0='http://schemas.openxmlformats.org/package/2006/metadata/core-properties' xmlns:ns1='http://purl.org/dc/elements/1.1/'" w:xpath="/ns0:coreProperties[1]/ns1:subject[1]" w:storeItemID="{6C3C8BC8-F283-45AE-878A-BAB7291924A1}"/>
                 <w:text/>
               </w:sdtPr>
@@ -339,7 +330,7 @@
           <w:r>
             <w:fldChar w:fldCharType="separate"/>
           </w:r>
-          <w:hyperlink w:anchor="_Toc209357912" w:history="1">
+          <w:hyperlink w:anchor="_Toc210052088" w:history="1">
             <w:r>
               <w:rPr>
                 <w:rStyle w:val="Hyperlink"/>
@@ -366,7 +357,7 @@
                 <w:noProof/>
                 <w:webHidden/>
               </w:rPr>
-              <w:instrText xml:space="preserve"> PAGEREF _Toc209357912 \h </w:instrText>
+              <w:instrText xml:space="preserve"> PAGEREF _Toc210052088 \h </w:instrText>
             </w:r>
             <w:r>
               <w:rPr>
@@ -386,7 +377,7 @@
                 <w:noProof/>
                 <w:webHidden/>
               </w:rPr>
-              <w:t>3</w:t>
+              <w:t>4</w:t>
             </w:r>
             <w:r>
               <w:rPr>
@@ -409,7 +400,7 @@
               <w:lang w:eastAsia="de-DE"/>
             </w:rPr>
           </w:pPr>
-          <w:hyperlink w:anchor="_Toc209357913" w:history="1">
+          <w:hyperlink w:anchor="_Toc210052089" w:history="1">
             <w:r>
               <w:rPr>
                 <w:rStyle w:val="Hyperlink"/>
@@ -436,7 +427,7 @@
                 <w:noProof/>
                 <w:webHidden/>
               </w:rPr>
-              <w:instrText xml:space="preserve"> PAGEREF _Toc209357913 \h </w:instrText>
+              <w:instrText xml:space="preserve"> PAGEREF _Toc210052089 \h </w:instrText>
             </w:r>
             <w:r>
               <w:rPr>
@@ -456,7 +447,7 @@
                 <w:noProof/>
                 <w:webHidden/>
               </w:rPr>
-              <w:t>3</w:t>
+              <w:t>4</w:t>
             </w:r>
             <w:r>
               <w:rPr>
@@ -479,7 +470,7 @@
               <w:lang w:eastAsia="de-DE"/>
             </w:rPr>
           </w:pPr>
-          <w:hyperlink w:anchor="_Toc209357914" w:history="1">
+          <w:hyperlink w:anchor="_Toc210052090" w:history="1">
             <w:r>
               <w:rPr>
                 <w:rStyle w:val="Hyperlink"/>
@@ -506,7 +497,7 @@
                 <w:noProof/>
                 <w:webHidden/>
               </w:rPr>
-              <w:instrText xml:space="preserve"> PAGEREF _Toc209357914 \h </w:instrText>
+              <w:instrText xml:space="preserve"> PAGEREF _Toc210052090 \h </w:instrText>
             </w:r>
             <w:r>
               <w:rPr>
@@ -526,7 +517,7 @@
                 <w:noProof/>
                 <w:webHidden/>
               </w:rPr>
-              <w:t>3</w:t>
+              <w:t>4</w:t>
             </w:r>
             <w:r>
               <w:rPr>
@@ -549,13 +540,13 @@
               <w:lang w:eastAsia="de-DE"/>
             </w:rPr>
           </w:pPr>
-          <w:hyperlink w:anchor="_Toc209357915" w:history="1">
+          <w:hyperlink w:anchor="_Toc210052091" w:history="1">
             <w:r>
               <w:rPr>
                 <w:rStyle w:val="Hyperlink"/>
                 <w:noProof/>
               </w:rPr>
-              <w:t>Lösungsansatz</w:t>
+              <w:t>Zielsetzung</w:t>
             </w:r>
             <w:r>
               <w:rPr>
@@ -576,7 +567,7 @@
                 <w:noProof/>
                 <w:webHidden/>
               </w:rPr>
-              <w:instrText xml:space="preserve"> PAGEREF _Toc209357915 \h </w:instrText>
+              <w:instrText xml:space="preserve"> PAGEREF _Toc210052091 \h </w:instrText>
             </w:r>
             <w:r>
               <w:rPr>
@@ -596,7 +587,7 @@
                 <w:noProof/>
                 <w:webHidden/>
               </w:rPr>
-              <w:t>3</w:t>
+              <w:t>4</w:t>
             </w:r>
             <w:r>
               <w:rPr>
@@ -619,14 +610,14 @@
               <w:lang w:eastAsia="de-DE"/>
             </w:rPr>
           </w:pPr>
-          <w:hyperlink w:anchor="_Toc209357916" w:history="1">
+          <w:hyperlink w:anchor="_Toc210052092" w:history="1">
             <w:r>
               <w:rPr>
                 <w:rStyle w:val="Hyperlink"/>
                 <w:iCs/>
                 <w:noProof/>
               </w:rPr>
-              <w:t>Taskkun</w:t>
+              <w:t>Namensgebung</w:t>
             </w:r>
             <w:r>
               <w:rPr>
@@ -647,7 +638,7 @@
                 <w:noProof/>
                 <w:webHidden/>
               </w:rPr>
-              <w:instrText xml:space="preserve"> PAGEREF _Toc209357916 \h </w:instrText>
+              <w:instrText xml:space="preserve"> PAGEREF _Toc210052092 \h </w:instrText>
             </w:r>
             <w:r>
               <w:rPr>
@@ -667,7 +658,7 @@
                 <w:noProof/>
                 <w:webHidden/>
               </w:rPr>
-              <w:t>3</w:t>
+              <w:t>4</w:t>
             </w:r>
             <w:r>
               <w:rPr>
@@ -690,7 +681,7 @@
               <w:lang w:eastAsia="de-DE"/>
             </w:rPr>
           </w:pPr>
-          <w:hyperlink w:anchor="_Toc209357917" w:history="1">
+          <w:hyperlink w:anchor="_Toc210052093" w:history="1">
             <w:r>
               <w:rPr>
                 <w:rStyle w:val="Hyperlink"/>
@@ -717,7 +708,7 @@
                 <w:noProof/>
                 <w:webHidden/>
               </w:rPr>
-              <w:instrText xml:space="preserve"> PAGEREF _Toc209357917 \h </w:instrText>
+              <w:instrText xml:space="preserve"> PAGEREF _Toc210052093 \h </w:instrText>
             </w:r>
             <w:r>
               <w:rPr>
@@ -737,7 +728,7 @@
                 <w:noProof/>
                 <w:webHidden/>
               </w:rPr>
-              <w:t>3</w:t>
+              <w:t>4</w:t>
             </w:r>
             <w:r>
               <w:rPr>
@@ -760,7 +751,7 @@
               <w:lang w:eastAsia="de-DE"/>
             </w:rPr>
           </w:pPr>
-          <w:hyperlink w:anchor="_Toc209357918" w:history="1">
+          <w:hyperlink w:anchor="_Toc210052094" w:history="1">
             <w:r>
               <w:rPr>
                 <w:rStyle w:val="Hyperlink"/>
@@ -787,7 +778,7 @@
                 <w:noProof/>
                 <w:webHidden/>
               </w:rPr>
-              <w:instrText xml:space="preserve"> PAGEREF _Toc209357918 \h </w:instrText>
+              <w:instrText xml:space="preserve"> PAGEREF _Toc210052094 \h </w:instrText>
             </w:r>
             <w:r>
               <w:rPr>
@@ -807,7 +798,7 @@
                 <w:noProof/>
                 <w:webHidden/>
               </w:rPr>
-              <w:t>4</w:t>
+              <w:t>5</w:t>
             </w:r>
             <w:r>
               <w:rPr>
@@ -830,7 +821,7 @@
               <w:lang w:eastAsia="de-DE"/>
             </w:rPr>
           </w:pPr>
-          <w:hyperlink w:anchor="_Toc209357919" w:history="1">
+          <w:hyperlink w:anchor="_Toc210052095" w:history="1">
             <w:r>
               <w:rPr>
                 <w:rStyle w:val="Hyperlink"/>
@@ -857,7 +848,7 @@
                 <w:noProof/>
                 <w:webHidden/>
               </w:rPr>
-              <w:instrText xml:space="preserve"> PAGEREF _Toc209357919 \h </w:instrText>
+              <w:instrText xml:space="preserve"> PAGEREF _Toc210052095 \h </w:instrText>
             </w:r>
             <w:r>
               <w:rPr>
@@ -877,7 +868,7 @@
                 <w:noProof/>
                 <w:webHidden/>
               </w:rPr>
-              <w:t>4</w:t>
+              <w:t>5</w:t>
             </w:r>
             <w:r>
               <w:rPr>
@@ -900,7 +891,7 @@
               <w:lang w:eastAsia="de-DE"/>
             </w:rPr>
           </w:pPr>
-          <w:hyperlink w:anchor="_Toc209357920" w:history="1">
+          <w:hyperlink w:anchor="_Toc210052096" w:history="1">
             <w:r>
               <w:rPr>
                 <w:rStyle w:val="Hyperlink"/>
@@ -927,7 +918,7 @@
                 <w:noProof/>
                 <w:webHidden/>
               </w:rPr>
-              <w:instrText xml:space="preserve"> PAGEREF _Toc209357920 \h </w:instrText>
+              <w:instrText xml:space="preserve"> PAGEREF _Toc210052096 \h </w:instrText>
             </w:r>
             <w:r>
               <w:rPr>
@@ -947,7 +938,7 @@
                 <w:noProof/>
                 <w:webHidden/>
               </w:rPr>
-              <w:t>4</w:t>
+              <w:t>5</w:t>
             </w:r>
             <w:r>
               <w:rPr>
@@ -970,7 +961,7 @@
               <w:lang w:eastAsia="de-DE"/>
             </w:rPr>
           </w:pPr>
-          <w:hyperlink w:anchor="_Toc209357921" w:history="1">
+          <w:hyperlink w:anchor="_Toc210052097" w:history="1">
             <w:r>
               <w:rPr>
                 <w:rStyle w:val="Hyperlink"/>
@@ -997,7 +988,7 @@
                 <w:noProof/>
                 <w:webHidden/>
               </w:rPr>
-              <w:instrText xml:space="preserve"> PAGEREF _Toc209357921 \h </w:instrText>
+              <w:instrText xml:space="preserve"> PAGEREF _Toc210052097 \h </w:instrText>
             </w:r>
             <w:r>
               <w:rPr>
@@ -1017,7 +1008,7 @@
                 <w:noProof/>
                 <w:webHidden/>
               </w:rPr>
-              <w:t>4</w:t>
+              <w:t>5</w:t>
             </w:r>
             <w:r>
               <w:rPr>
@@ -1040,7 +1031,7 @@
               <w:lang w:eastAsia="de-DE"/>
             </w:rPr>
           </w:pPr>
-          <w:hyperlink w:anchor="_Toc209357922" w:history="1">
+          <w:hyperlink w:anchor="_Toc210052098" w:history="1">
             <w:r>
               <w:rPr>
                 <w:rStyle w:val="Hyperlink"/>
@@ -1067,7 +1058,7 @@
                 <w:noProof/>
                 <w:webHidden/>
               </w:rPr>
-              <w:instrText xml:space="preserve"> PAGEREF _Toc209357922 \h </w:instrText>
+              <w:instrText xml:space="preserve"> PAGEREF _Toc210052098 \h </w:instrText>
             </w:r>
             <w:r>
               <w:rPr>
@@ -1087,7 +1078,7 @@
                 <w:noProof/>
                 <w:webHidden/>
               </w:rPr>
-              <w:t>4</w:t>
+              <w:t>5</w:t>
             </w:r>
             <w:r>
               <w:rPr>
@@ -1110,7 +1101,7 @@
               <w:lang w:eastAsia="de-DE"/>
             </w:rPr>
           </w:pPr>
-          <w:hyperlink w:anchor="_Toc209357923" w:history="1">
+          <w:hyperlink w:anchor="_Toc210052099" w:history="1">
             <w:r>
               <w:rPr>
                 <w:rStyle w:val="Hyperlink"/>
@@ -1137,7 +1128,7 @@
                 <w:noProof/>
                 <w:webHidden/>
               </w:rPr>
-              <w:instrText xml:space="preserve"> PAGEREF _Toc209357923 \h </w:instrText>
+              <w:instrText xml:space="preserve"> PAGEREF _Toc210052099 \h </w:instrText>
             </w:r>
             <w:r>
               <w:rPr>
@@ -1157,7 +1148,7 @@
                 <w:noProof/>
                 <w:webHidden/>
               </w:rPr>
-              <w:t>4</w:t>
+              <w:t>5</w:t>
             </w:r>
             <w:r>
               <w:rPr>
@@ -1180,7 +1171,7 @@
               <w:lang w:eastAsia="de-DE"/>
             </w:rPr>
           </w:pPr>
-          <w:hyperlink w:anchor="_Toc209357924" w:history="1">
+          <w:hyperlink w:anchor="_Toc210052100" w:history="1">
             <w:r>
               <w:rPr>
                 <w:rStyle w:val="Hyperlink"/>
@@ -1207,7 +1198,7 @@
                 <w:noProof/>
                 <w:webHidden/>
               </w:rPr>
-              <w:instrText xml:space="preserve"> PAGEREF _Toc209357924 \h </w:instrText>
+              <w:instrText xml:space="preserve"> PAGEREF _Toc210052100 \h </w:instrText>
             </w:r>
             <w:r>
               <w:rPr>
@@ -1227,7 +1218,7 @@
                 <w:noProof/>
                 <w:webHidden/>
               </w:rPr>
-              <w:t>5</w:t>
+              <w:t>6</w:t>
             </w:r>
             <w:r>
               <w:rPr>
@@ -1250,7 +1241,7 @@
               <w:lang w:eastAsia="de-DE"/>
             </w:rPr>
           </w:pPr>
-          <w:hyperlink w:anchor="_Toc209357925" w:history="1">
+          <w:hyperlink w:anchor="_Toc210052101" w:history="1">
             <w:r>
               <w:rPr>
                 <w:rStyle w:val="Hyperlink"/>
@@ -1277,7 +1268,7 @@
                 <w:noProof/>
                 <w:webHidden/>
               </w:rPr>
-              <w:instrText xml:space="preserve"> PAGEREF _Toc209357925 \h </w:instrText>
+              <w:instrText xml:space="preserve"> PAGEREF _Toc210052101 \h </w:instrText>
             </w:r>
             <w:r>
               <w:rPr>
@@ -1297,7 +1288,7 @@
                 <w:noProof/>
                 <w:webHidden/>
               </w:rPr>
-              <w:t>5</w:t>
+              <w:t>6</w:t>
             </w:r>
             <w:r>
               <w:rPr>
@@ -1320,7 +1311,7 @@
               <w:lang w:eastAsia="de-DE"/>
             </w:rPr>
           </w:pPr>
-          <w:hyperlink w:anchor="_Toc209357926" w:history="1">
+          <w:hyperlink w:anchor="_Toc210052102" w:history="1">
             <w:r>
               <w:rPr>
                 <w:rStyle w:val="Hyperlink"/>
@@ -1347,7 +1338,7 @@
                 <w:noProof/>
                 <w:webHidden/>
               </w:rPr>
-              <w:instrText xml:space="preserve"> PAGEREF _Toc209357926 \h </w:instrText>
+              <w:instrText xml:space="preserve"> PAGEREF _Toc210052102 \h </w:instrText>
             </w:r>
             <w:r>
               <w:rPr>
@@ -1390,7 +1381,7 @@
               <w:lang w:eastAsia="de-DE"/>
             </w:rPr>
           </w:pPr>
-          <w:hyperlink w:anchor="_Toc209357927" w:history="1">
+          <w:hyperlink w:anchor="_Toc210052103" w:history="1">
             <w:r>
               <w:rPr>
                 <w:rStyle w:val="Hyperlink"/>
@@ -1417,7 +1408,7 @@
                 <w:noProof/>
                 <w:webHidden/>
               </w:rPr>
-              <w:instrText xml:space="preserve"> PAGEREF _Toc209357927 \h </w:instrText>
+              <w:instrText xml:space="preserve"> PAGEREF _Toc210052103 \h </w:instrText>
             </w:r>
             <w:r>
               <w:rPr>
@@ -1437,7 +1428,7 @@
                 <w:noProof/>
                 <w:webHidden/>
               </w:rPr>
-              <w:t>7</w:t>
+              <w:t>8</w:t>
             </w:r>
             <w:r>
               <w:rPr>
@@ -1460,7 +1451,7 @@
               <w:lang w:eastAsia="de-DE"/>
             </w:rPr>
           </w:pPr>
-          <w:hyperlink w:anchor="_Toc209357928" w:history="1">
+          <w:hyperlink w:anchor="_Toc210052104" w:history="1">
             <w:r>
               <w:rPr>
                 <w:rStyle w:val="Hyperlink"/>
@@ -1487,7 +1478,7 @@
                 <w:noProof/>
                 <w:webHidden/>
               </w:rPr>
-              <w:instrText xml:space="preserve"> PAGEREF _Toc209357928 \h </w:instrText>
+              <w:instrText xml:space="preserve"> PAGEREF _Toc210052104 \h </w:instrText>
             </w:r>
             <w:r>
               <w:rPr>
@@ -1507,7 +1498,7 @@
                 <w:noProof/>
                 <w:webHidden/>
               </w:rPr>
-              <w:t>7</w:t>
+              <w:t>8</w:t>
             </w:r>
             <w:r>
               <w:rPr>
@@ -1530,7 +1521,7 @@
               <w:lang w:eastAsia="de-DE"/>
             </w:rPr>
           </w:pPr>
-          <w:hyperlink w:anchor="_Toc209357929" w:history="1">
+          <w:hyperlink w:anchor="_Toc210052105" w:history="1">
             <w:r>
               <w:rPr>
                 <w:rStyle w:val="Hyperlink"/>
@@ -1557,7 +1548,7 @@
                 <w:noProof/>
                 <w:webHidden/>
               </w:rPr>
-              <w:instrText xml:space="preserve"> PAGEREF _Toc209357929 \h </w:instrText>
+              <w:instrText xml:space="preserve"> PAGEREF _Toc210052105 \h </w:instrText>
             </w:r>
             <w:r>
               <w:rPr>
@@ -1577,7 +1568,7 @@
                 <w:noProof/>
                 <w:webHidden/>
               </w:rPr>
-              <w:t>7</w:t>
+              <w:t>8</w:t>
             </w:r>
             <w:r>
               <w:rPr>
@@ -1600,7 +1591,7 @@
               <w:lang w:eastAsia="de-DE"/>
             </w:rPr>
           </w:pPr>
-          <w:hyperlink w:anchor="_Toc209357930" w:history="1">
+          <w:hyperlink w:anchor="_Toc210052106" w:history="1">
             <w:r>
               <w:rPr>
                 <w:rStyle w:val="Hyperlink"/>
@@ -1627,7 +1618,7 @@
                 <w:noProof/>
                 <w:webHidden/>
               </w:rPr>
-              <w:instrText xml:space="preserve"> PAGEREF _Toc209357930 \h </w:instrText>
+              <w:instrText xml:space="preserve"> PAGEREF _Toc210052106 \h </w:instrText>
             </w:r>
             <w:r>
               <w:rPr>
@@ -1647,7 +1638,7 @@
                 <w:noProof/>
                 <w:webHidden/>
               </w:rPr>
-              <w:t>7</w:t>
+              <w:t>8</w:t>
             </w:r>
             <w:r>
               <w:rPr>
@@ -1670,7 +1661,7 @@
               <w:lang w:eastAsia="de-DE"/>
             </w:rPr>
           </w:pPr>
-          <w:hyperlink w:anchor="_Toc209357931" w:history="1">
+          <w:hyperlink w:anchor="_Toc210052107" w:history="1">
             <w:r>
               <w:rPr>
                 <w:rStyle w:val="Hyperlink"/>
@@ -1697,7 +1688,7 @@
                 <w:noProof/>
                 <w:webHidden/>
               </w:rPr>
-              <w:instrText xml:space="preserve"> PAGEREF _Toc209357931 \h </w:instrText>
+              <w:instrText xml:space="preserve"> PAGEREF _Toc210052107 \h </w:instrText>
             </w:r>
             <w:r>
               <w:rPr>
@@ -1717,7 +1708,7 @@
                 <w:noProof/>
                 <w:webHidden/>
               </w:rPr>
-              <w:t>8</w:t>
+              <w:t>9</w:t>
             </w:r>
             <w:r>
               <w:rPr>
@@ -1740,7 +1731,7 @@
               <w:lang w:eastAsia="de-DE"/>
             </w:rPr>
           </w:pPr>
-          <w:hyperlink w:anchor="_Toc209357932" w:history="1">
+          <w:hyperlink w:anchor="_Toc210052108" w:history="1">
             <w:r>
               <w:rPr>
                 <w:rStyle w:val="Hyperlink"/>
@@ -1767,7 +1758,7 @@
                 <w:noProof/>
                 <w:webHidden/>
               </w:rPr>
-              <w:instrText xml:space="preserve"> PAGEREF _Toc209357932 \h </w:instrText>
+              <w:instrText xml:space="preserve"> PAGEREF _Toc210052108 \h </w:instrText>
             </w:r>
             <w:r>
               <w:rPr>
@@ -1787,7 +1778,7 @@
                 <w:noProof/>
                 <w:webHidden/>
               </w:rPr>
-              <w:t>8</w:t>
+              <w:t>9</w:t>
             </w:r>
             <w:r>
               <w:rPr>
@@ -1810,7 +1801,7 @@
               <w:lang w:eastAsia="de-DE"/>
             </w:rPr>
           </w:pPr>
-          <w:hyperlink w:anchor="_Toc209357933" w:history="1">
+          <w:hyperlink w:anchor="_Toc210052109" w:history="1">
             <w:r>
               <w:rPr>
                 <w:rStyle w:val="Hyperlink"/>
@@ -1837,7 +1828,7 @@
                 <w:noProof/>
                 <w:webHidden/>
               </w:rPr>
-              <w:instrText xml:space="preserve"> PAGEREF _Toc209357933 \h </w:instrText>
+              <w:instrText xml:space="preserve"> PAGEREF _Toc210052109 \h </w:instrText>
             </w:r>
             <w:r>
               <w:rPr>
@@ -1857,7 +1848,7 @@
                 <w:noProof/>
                 <w:webHidden/>
               </w:rPr>
-              <w:t>9</w:t>
+              <w:t>10</w:t>
             </w:r>
             <w:r>
               <w:rPr>
@@ -1880,7 +1871,7 @@
               <w:lang w:eastAsia="de-DE"/>
             </w:rPr>
           </w:pPr>
-          <w:hyperlink w:anchor="_Toc209357934" w:history="1">
+          <w:hyperlink w:anchor="_Toc210052110" w:history="1">
             <w:r>
               <w:rPr>
                 <w:rStyle w:val="Hyperlink"/>
@@ -1907,7 +1898,7 @@
                 <w:noProof/>
                 <w:webHidden/>
               </w:rPr>
-              <w:instrText xml:space="preserve"> PAGEREF _Toc209357934 \h </w:instrText>
+              <w:instrText xml:space="preserve"> PAGEREF _Toc210052110 \h </w:instrText>
             </w:r>
             <w:r>
               <w:rPr>
@@ -1927,7 +1918,7 @@
                 <w:noProof/>
                 <w:webHidden/>
               </w:rPr>
-              <w:t>9</w:t>
+              <w:t>10</w:t>
             </w:r>
             <w:r>
               <w:rPr>
@@ -1950,7 +1941,7 @@
               <w:lang w:eastAsia="de-DE"/>
             </w:rPr>
           </w:pPr>
-          <w:hyperlink w:anchor="_Toc209357935" w:history="1">
+          <w:hyperlink w:anchor="_Toc210052111" w:history="1">
             <w:r>
               <w:rPr>
                 <w:rStyle w:val="Hyperlink"/>
@@ -1977,7 +1968,7 @@
                 <w:noProof/>
                 <w:webHidden/>
               </w:rPr>
-              <w:instrText xml:space="preserve"> PAGEREF _Toc209357935 \h </w:instrText>
+              <w:instrText xml:space="preserve"> PAGEREF _Toc210052111 \h </w:instrText>
             </w:r>
             <w:r>
               <w:rPr>
@@ -1997,7 +1988,7 @@
                 <w:noProof/>
                 <w:webHidden/>
               </w:rPr>
-              <w:t>10</w:t>
+              <w:t>11</w:t>
             </w:r>
             <w:r>
               <w:rPr>
@@ -2020,7 +2011,7 @@
               <w:lang w:eastAsia="de-DE"/>
             </w:rPr>
           </w:pPr>
-          <w:hyperlink w:anchor="_Toc209357936" w:history="1">
+          <w:hyperlink w:anchor="_Toc210052112" w:history="1">
             <w:r>
               <w:rPr>
                 <w:rStyle w:val="Hyperlink"/>
@@ -2047,7 +2038,7 @@
                 <w:noProof/>
                 <w:webHidden/>
               </w:rPr>
-              <w:instrText xml:space="preserve"> PAGEREF _Toc209357936 \h </w:instrText>
+              <w:instrText xml:space="preserve"> PAGEREF _Toc210052112 \h </w:instrText>
             </w:r>
             <w:r>
               <w:rPr>
@@ -2067,7 +2058,7 @@
                 <w:noProof/>
                 <w:webHidden/>
               </w:rPr>
-              <w:t>10</w:t>
+              <w:t>11</w:t>
             </w:r>
             <w:r>
               <w:rPr>
@@ -2090,7 +2081,7 @@
               <w:lang w:eastAsia="de-DE"/>
             </w:rPr>
           </w:pPr>
-          <w:hyperlink w:anchor="_Toc209357937" w:history="1">
+          <w:hyperlink w:anchor="_Toc210052113" w:history="1">
             <w:r>
               <w:rPr>
                 <w:rStyle w:val="Hyperlink"/>
@@ -2117,7 +2108,7 @@
                 <w:noProof/>
                 <w:webHidden/>
               </w:rPr>
-              <w:instrText xml:space="preserve"> PAGEREF _Toc209357937 \h </w:instrText>
+              <w:instrText xml:space="preserve"> PAGEREF _Toc210052113 \h </w:instrText>
             </w:r>
             <w:r>
               <w:rPr>
@@ -2137,7 +2128,7 @@
                 <w:noProof/>
                 <w:webHidden/>
               </w:rPr>
-              <w:t>10</w:t>
+              <w:t>11</w:t>
             </w:r>
             <w:r>
               <w:rPr>
@@ -2160,12 +2151,572 @@
               <w:lang w:eastAsia="de-DE"/>
             </w:rPr>
           </w:pPr>
-          <w:hyperlink w:anchor="_Toc209357938" w:history="1">
+          <w:hyperlink w:anchor="_Toc210052114" w:history="1">
             <w:r>
               <w:rPr>
                 <w:rStyle w:val="Hyperlink"/>
                 <w:noProof/>
               </w:rPr>
+              <w:t>Seitenaufbau &amp; Navigation</w:t>
+            </w:r>
+            <w:r>
+              <w:rPr>
+                <w:noProof/>
+                <w:webHidden/>
+              </w:rPr>
+              <w:tab/>
+            </w:r>
+            <w:r>
+              <w:rPr>
+                <w:noProof/>
+                <w:webHidden/>
+              </w:rPr>
+              <w:fldChar w:fldCharType="begin"/>
+            </w:r>
+            <w:r>
+              <w:rPr>
+                <w:noProof/>
+                <w:webHidden/>
+              </w:rPr>
+              <w:instrText xml:space="preserve"> PAGEREF _Toc210052114 \h </w:instrText>
+            </w:r>
+            <w:r>
+              <w:rPr>
+                <w:noProof/>
+                <w:webHidden/>
+              </w:rPr>
+            </w:r>
+            <w:r>
+              <w:rPr>
+                <w:noProof/>
+                <w:webHidden/>
+              </w:rPr>
+              <w:fldChar w:fldCharType="separate"/>
+            </w:r>
+            <w:r>
+              <w:rPr>
+                <w:noProof/>
+                <w:webHidden/>
+              </w:rPr>
+              <w:t>11</w:t>
+            </w:r>
+            <w:r>
+              <w:rPr>
+                <w:noProof/>
+                <w:webHidden/>
+              </w:rPr>
+              <w:fldChar w:fldCharType="end"/>
+            </w:r>
+          </w:hyperlink>
+        </w:p>
+        <w:p>
+          <w:pPr>
+            <w:pStyle w:val="Verzeichnis2"/>
+            <w:tabs>
+              <w:tab w:val="right" w:leader="dot" w:pos="9062"/>
+            </w:tabs>
+            <w:rPr>
+              <w:rFonts w:eastAsiaTheme="minorEastAsia"/>
+              <w:noProof/>
+              <w:lang w:eastAsia="de-DE"/>
+            </w:rPr>
+          </w:pPr>
+          <w:hyperlink w:anchor="_Toc210052115" w:history="1">
+            <w:r>
+              <w:rPr>
+                <w:rStyle w:val="Hyperlink"/>
+                <w:noProof/>
+              </w:rPr>
+              <w:t>Seitenaufbau</w:t>
+            </w:r>
+            <w:r>
+              <w:rPr>
+                <w:noProof/>
+                <w:webHidden/>
+              </w:rPr>
+              <w:tab/>
+            </w:r>
+            <w:r>
+              <w:rPr>
+                <w:noProof/>
+                <w:webHidden/>
+              </w:rPr>
+              <w:fldChar w:fldCharType="begin"/>
+            </w:r>
+            <w:r>
+              <w:rPr>
+                <w:noProof/>
+                <w:webHidden/>
+              </w:rPr>
+              <w:instrText xml:space="preserve"> PAGEREF _Toc210052115 \h </w:instrText>
+            </w:r>
+            <w:r>
+              <w:rPr>
+                <w:noProof/>
+                <w:webHidden/>
+              </w:rPr>
+            </w:r>
+            <w:r>
+              <w:rPr>
+                <w:noProof/>
+                <w:webHidden/>
+              </w:rPr>
+              <w:fldChar w:fldCharType="separate"/>
+            </w:r>
+            <w:r>
+              <w:rPr>
+                <w:noProof/>
+                <w:webHidden/>
+              </w:rPr>
+              <w:t>11</w:t>
+            </w:r>
+            <w:r>
+              <w:rPr>
+                <w:noProof/>
+                <w:webHidden/>
+              </w:rPr>
+              <w:fldChar w:fldCharType="end"/>
+            </w:r>
+          </w:hyperlink>
+        </w:p>
+        <w:p>
+          <w:pPr>
+            <w:pStyle w:val="Verzeichnis2"/>
+            <w:tabs>
+              <w:tab w:val="right" w:leader="dot" w:pos="9062"/>
+            </w:tabs>
+            <w:rPr>
+              <w:rFonts w:eastAsiaTheme="minorEastAsia"/>
+              <w:noProof/>
+              <w:lang w:eastAsia="de-DE"/>
+            </w:rPr>
+          </w:pPr>
+          <w:hyperlink w:anchor="_Toc210052116" w:history="1">
+            <w:r>
+              <w:rPr>
+                <w:rStyle w:val="Hyperlink"/>
+                <w:noProof/>
+              </w:rPr>
+              <w:t>Hauptseiten</w:t>
+            </w:r>
+            <w:r>
+              <w:rPr>
+                <w:noProof/>
+                <w:webHidden/>
+              </w:rPr>
+              <w:tab/>
+            </w:r>
+            <w:r>
+              <w:rPr>
+                <w:noProof/>
+                <w:webHidden/>
+              </w:rPr>
+              <w:fldChar w:fldCharType="begin"/>
+            </w:r>
+            <w:r>
+              <w:rPr>
+                <w:noProof/>
+                <w:webHidden/>
+              </w:rPr>
+              <w:instrText xml:space="preserve"> PAGEREF _Toc210052116 \h </w:instrText>
+            </w:r>
+            <w:r>
+              <w:rPr>
+                <w:noProof/>
+                <w:webHidden/>
+              </w:rPr>
+            </w:r>
+            <w:r>
+              <w:rPr>
+                <w:noProof/>
+                <w:webHidden/>
+              </w:rPr>
+              <w:fldChar w:fldCharType="separate"/>
+            </w:r>
+            <w:r>
+              <w:rPr>
+                <w:noProof/>
+                <w:webHidden/>
+              </w:rPr>
+              <w:t>12</w:t>
+            </w:r>
+            <w:r>
+              <w:rPr>
+                <w:noProof/>
+                <w:webHidden/>
+              </w:rPr>
+              <w:fldChar w:fldCharType="end"/>
+            </w:r>
+          </w:hyperlink>
+        </w:p>
+        <w:p>
+          <w:pPr>
+            <w:pStyle w:val="Verzeichnis3"/>
+            <w:tabs>
+              <w:tab w:val="right" w:leader="dot" w:pos="9062"/>
+            </w:tabs>
+            <w:rPr>
+              <w:rFonts w:eastAsiaTheme="minorEastAsia"/>
+              <w:noProof/>
+              <w:lang w:eastAsia="de-DE"/>
+            </w:rPr>
+          </w:pPr>
+          <w:hyperlink w:anchor="_Toc210052117" w:history="1">
+            <w:r>
+              <w:rPr>
+                <w:rStyle w:val="Hyperlink"/>
+                <w:noProof/>
+              </w:rPr>
+              <w:t>Eigene Aufgaben</w:t>
+            </w:r>
+            <w:r>
+              <w:rPr>
+                <w:noProof/>
+                <w:webHidden/>
+              </w:rPr>
+              <w:tab/>
+            </w:r>
+            <w:r>
+              <w:rPr>
+                <w:noProof/>
+                <w:webHidden/>
+              </w:rPr>
+              <w:fldChar w:fldCharType="begin"/>
+            </w:r>
+            <w:r>
+              <w:rPr>
+                <w:noProof/>
+                <w:webHidden/>
+              </w:rPr>
+              <w:instrText xml:space="preserve"> PAGEREF _Toc210052117 \h </w:instrText>
+            </w:r>
+            <w:r>
+              <w:rPr>
+                <w:noProof/>
+                <w:webHidden/>
+              </w:rPr>
+            </w:r>
+            <w:r>
+              <w:rPr>
+                <w:noProof/>
+                <w:webHidden/>
+              </w:rPr>
+              <w:fldChar w:fldCharType="separate"/>
+            </w:r>
+            <w:r>
+              <w:rPr>
+                <w:noProof/>
+                <w:webHidden/>
+              </w:rPr>
+              <w:t>12</w:t>
+            </w:r>
+            <w:r>
+              <w:rPr>
+                <w:noProof/>
+                <w:webHidden/>
+              </w:rPr>
+              <w:fldChar w:fldCharType="end"/>
+            </w:r>
+          </w:hyperlink>
+        </w:p>
+        <w:p>
+          <w:pPr>
+            <w:pStyle w:val="Verzeichnis3"/>
+            <w:tabs>
+              <w:tab w:val="right" w:leader="dot" w:pos="9062"/>
+            </w:tabs>
+            <w:rPr>
+              <w:rFonts w:eastAsiaTheme="minorEastAsia"/>
+              <w:noProof/>
+              <w:lang w:eastAsia="de-DE"/>
+            </w:rPr>
+          </w:pPr>
+          <w:hyperlink w:anchor="_Toc210052118" w:history="1">
+            <w:r>
+              <w:rPr>
+                <w:rStyle w:val="Hyperlink"/>
+                <w:noProof/>
+              </w:rPr>
+              <w:t>Reports</w:t>
+            </w:r>
+            <w:r>
+              <w:rPr>
+                <w:noProof/>
+                <w:webHidden/>
+              </w:rPr>
+              <w:tab/>
+            </w:r>
+            <w:r>
+              <w:rPr>
+                <w:noProof/>
+                <w:webHidden/>
+              </w:rPr>
+              <w:fldChar w:fldCharType="begin"/>
+            </w:r>
+            <w:r>
+              <w:rPr>
+                <w:noProof/>
+                <w:webHidden/>
+              </w:rPr>
+              <w:instrText xml:space="preserve"> PAGEREF _Toc210052118 \h </w:instrText>
+            </w:r>
+            <w:r>
+              <w:rPr>
+                <w:noProof/>
+                <w:webHidden/>
+              </w:rPr>
+            </w:r>
+            <w:r>
+              <w:rPr>
+                <w:noProof/>
+                <w:webHidden/>
+              </w:rPr>
+              <w:fldChar w:fldCharType="separate"/>
+            </w:r>
+            <w:r>
+              <w:rPr>
+                <w:noProof/>
+                <w:webHidden/>
+              </w:rPr>
+              <w:t>12</w:t>
+            </w:r>
+            <w:r>
+              <w:rPr>
+                <w:noProof/>
+                <w:webHidden/>
+              </w:rPr>
+              <w:fldChar w:fldCharType="end"/>
+            </w:r>
+          </w:hyperlink>
+        </w:p>
+        <w:p>
+          <w:pPr>
+            <w:pStyle w:val="Verzeichnis3"/>
+            <w:tabs>
+              <w:tab w:val="right" w:leader="dot" w:pos="9062"/>
+            </w:tabs>
+            <w:rPr>
+              <w:rFonts w:eastAsiaTheme="minorEastAsia"/>
+              <w:noProof/>
+              <w:lang w:eastAsia="de-DE"/>
+            </w:rPr>
+          </w:pPr>
+          <w:hyperlink w:anchor="_Toc210052119" w:history="1">
+            <w:r>
+              <w:rPr>
+                <w:rStyle w:val="Hyperlink"/>
+                <w:noProof/>
+              </w:rPr>
+              <w:t>Aufgaben verwalten (Nur für Manager)</w:t>
+            </w:r>
+            <w:r>
+              <w:rPr>
+                <w:noProof/>
+                <w:webHidden/>
+              </w:rPr>
+              <w:tab/>
+            </w:r>
+            <w:r>
+              <w:rPr>
+                <w:noProof/>
+                <w:webHidden/>
+              </w:rPr>
+              <w:fldChar w:fldCharType="begin"/>
+            </w:r>
+            <w:r>
+              <w:rPr>
+                <w:noProof/>
+                <w:webHidden/>
+              </w:rPr>
+              <w:instrText xml:space="preserve"> PAGEREF _Toc210052119 \h </w:instrText>
+            </w:r>
+            <w:r>
+              <w:rPr>
+                <w:noProof/>
+                <w:webHidden/>
+              </w:rPr>
+            </w:r>
+            <w:r>
+              <w:rPr>
+                <w:noProof/>
+                <w:webHidden/>
+              </w:rPr>
+              <w:fldChar w:fldCharType="separate"/>
+            </w:r>
+            <w:r>
+              <w:rPr>
+                <w:noProof/>
+                <w:webHidden/>
+              </w:rPr>
+              <w:t>12</w:t>
+            </w:r>
+            <w:r>
+              <w:rPr>
+                <w:noProof/>
+                <w:webHidden/>
+              </w:rPr>
+              <w:fldChar w:fldCharType="end"/>
+            </w:r>
+          </w:hyperlink>
+        </w:p>
+        <w:p>
+          <w:pPr>
+            <w:pStyle w:val="Verzeichnis3"/>
+            <w:tabs>
+              <w:tab w:val="right" w:leader="dot" w:pos="9062"/>
+            </w:tabs>
+            <w:rPr>
+              <w:rFonts w:eastAsiaTheme="minorEastAsia"/>
+              <w:noProof/>
+              <w:lang w:eastAsia="de-DE"/>
+            </w:rPr>
+          </w:pPr>
+          <w:hyperlink w:anchor="_Toc210052120" w:history="1">
+            <w:r>
+              <w:rPr>
+                <w:rStyle w:val="Hyperlink"/>
+                <w:noProof/>
+              </w:rPr>
+              <w:t>Taskkun verwalten (Nur für Verwalter)</w:t>
+            </w:r>
+            <w:r>
+              <w:rPr>
+                <w:noProof/>
+                <w:webHidden/>
+              </w:rPr>
+              <w:tab/>
+            </w:r>
+            <w:r>
+              <w:rPr>
+                <w:noProof/>
+                <w:webHidden/>
+              </w:rPr>
+              <w:fldChar w:fldCharType="begin"/>
+            </w:r>
+            <w:r>
+              <w:rPr>
+                <w:noProof/>
+                <w:webHidden/>
+              </w:rPr>
+              <w:instrText xml:space="preserve"> PAGEREF _Toc210052120 \h </w:instrText>
+            </w:r>
+            <w:r>
+              <w:rPr>
+                <w:noProof/>
+                <w:webHidden/>
+              </w:rPr>
+            </w:r>
+            <w:r>
+              <w:rPr>
+                <w:noProof/>
+                <w:webHidden/>
+              </w:rPr>
+              <w:fldChar w:fldCharType="separate"/>
+            </w:r>
+            <w:r>
+              <w:rPr>
+                <w:noProof/>
+                <w:webHidden/>
+              </w:rPr>
+              <w:t>13</w:t>
+            </w:r>
+            <w:r>
+              <w:rPr>
+                <w:noProof/>
+                <w:webHidden/>
+              </w:rPr>
+              <w:fldChar w:fldCharType="end"/>
+            </w:r>
+          </w:hyperlink>
+        </w:p>
+        <w:p>
+          <w:pPr>
+            <w:pStyle w:val="Verzeichnis3"/>
+            <w:tabs>
+              <w:tab w:val="right" w:leader="dot" w:pos="9062"/>
+            </w:tabs>
+            <w:rPr>
+              <w:rFonts w:eastAsiaTheme="minorEastAsia"/>
+              <w:noProof/>
+              <w:lang w:eastAsia="de-DE"/>
+            </w:rPr>
+          </w:pPr>
+          <w:hyperlink w:anchor="_Toc210052121" w:history="1">
+            <w:r>
+              <w:rPr>
+                <w:rStyle w:val="Hyperlink"/>
+                <w:noProof/>
+              </w:rPr>
+              <w:t>Einstellungen</w:t>
+            </w:r>
+            <w:r>
+              <w:rPr>
+                <w:noProof/>
+                <w:webHidden/>
+              </w:rPr>
+              <w:tab/>
+            </w:r>
+            <w:r>
+              <w:rPr>
+                <w:noProof/>
+                <w:webHidden/>
+              </w:rPr>
+              <w:fldChar w:fldCharType="begin"/>
+            </w:r>
+            <w:r>
+              <w:rPr>
+                <w:noProof/>
+                <w:webHidden/>
+              </w:rPr>
+              <w:instrText xml:space="preserve"> PAGEREF _Toc210052121 \h </w:instrText>
+            </w:r>
+            <w:r>
+              <w:rPr>
+                <w:noProof/>
+                <w:webHidden/>
+              </w:rPr>
+            </w:r>
+            <w:r>
+              <w:rPr>
+                <w:noProof/>
+                <w:webHidden/>
+              </w:rPr>
+              <w:fldChar w:fldCharType="separate"/>
+            </w:r>
+            <w:r>
+              <w:rPr>
+                <w:noProof/>
+                <w:webHidden/>
+              </w:rPr>
+              <w:t>13</w:t>
+            </w:r>
+            <w:r>
+              <w:rPr>
+                <w:noProof/>
+                <w:webHidden/>
+              </w:rPr>
+              <w:fldChar w:fldCharType="end"/>
+            </w:r>
+          </w:hyperlink>
+        </w:p>
+        <w:p>
+          <w:pPr>
+            <w:pStyle w:val="Verzeichnis1"/>
+            <w:tabs>
+              <w:tab w:val="right" w:leader="dot" w:pos="9062"/>
+            </w:tabs>
+            <w:rPr>
+              <w:rFonts w:eastAsiaTheme="minorEastAsia"/>
+              <w:noProof/>
+              <w:lang w:eastAsia="de-DE"/>
+            </w:rPr>
+          </w:pPr>
+          <w:hyperlink w:anchor="_Toc210052122" w:history="1">
+            <w:r>
+              <w:rPr>
+                <w:rStyle w:val="Hyperlink"/>
+                <w:noProof/>
+              </w:rPr>
               <w:t>Finanzierung der Plattform</w:t>
             </w:r>
             <w:r>
@@ -2187,7 +2738,7 @@
                 <w:noProof/>
                 <w:webHidden/>
               </w:rPr>
-              <w:instrText xml:space="preserve"> PAGEREF _Toc209357938 \h </w:instrText>
+              <w:instrText xml:space="preserve"> PAGEREF _Toc210052122 \h </w:instrText>
             </w:r>
             <w:r>
               <w:rPr>
@@ -2207,7 +2758,357 @@
                 <w:noProof/>
                 <w:webHidden/>
               </w:rPr>
-              <w:t>10</w:t>
+              <w:t>13</w:t>
+            </w:r>
+            <w:r>
+              <w:rPr>
+                <w:noProof/>
+                <w:webHidden/>
+              </w:rPr>
+              <w:fldChar w:fldCharType="end"/>
+            </w:r>
+          </w:hyperlink>
+        </w:p>
+        <w:p>
+          <w:pPr>
+            <w:pStyle w:val="Verzeichnis3"/>
+            <w:tabs>
+              <w:tab w:val="right" w:leader="dot" w:pos="9062"/>
+            </w:tabs>
+            <w:rPr>
+              <w:rFonts w:eastAsiaTheme="minorEastAsia"/>
+              <w:noProof/>
+              <w:lang w:eastAsia="de-DE"/>
+            </w:rPr>
+          </w:pPr>
+          <w:hyperlink w:anchor="_Toc210052123" w:history="1">
+            <w:r>
+              <w:rPr>
+                <w:rStyle w:val="Hyperlink"/>
+                <w:noProof/>
+              </w:rPr>
+              <w:t>Premium-Accounts</w:t>
+            </w:r>
+            <w:r>
+              <w:rPr>
+                <w:noProof/>
+                <w:webHidden/>
+              </w:rPr>
+              <w:tab/>
+            </w:r>
+            <w:r>
+              <w:rPr>
+                <w:noProof/>
+                <w:webHidden/>
+              </w:rPr>
+              <w:fldChar w:fldCharType="begin"/>
+            </w:r>
+            <w:r>
+              <w:rPr>
+                <w:noProof/>
+                <w:webHidden/>
+              </w:rPr>
+              <w:instrText xml:space="preserve"> PAGEREF _Toc210052123 \h </w:instrText>
+            </w:r>
+            <w:r>
+              <w:rPr>
+                <w:noProof/>
+                <w:webHidden/>
+              </w:rPr>
+            </w:r>
+            <w:r>
+              <w:rPr>
+                <w:noProof/>
+                <w:webHidden/>
+              </w:rPr>
+              <w:fldChar w:fldCharType="separate"/>
+            </w:r>
+            <w:r>
+              <w:rPr>
+                <w:noProof/>
+                <w:webHidden/>
+              </w:rPr>
+              <w:t>13</w:t>
+            </w:r>
+            <w:r>
+              <w:rPr>
+                <w:noProof/>
+                <w:webHidden/>
+              </w:rPr>
+              <w:fldChar w:fldCharType="end"/>
+            </w:r>
+          </w:hyperlink>
+        </w:p>
+        <w:p>
+          <w:pPr>
+            <w:pStyle w:val="Verzeichnis3"/>
+            <w:tabs>
+              <w:tab w:val="right" w:leader="dot" w:pos="9062"/>
+            </w:tabs>
+            <w:rPr>
+              <w:rFonts w:eastAsiaTheme="minorEastAsia"/>
+              <w:noProof/>
+              <w:lang w:eastAsia="de-DE"/>
+            </w:rPr>
+          </w:pPr>
+          <w:hyperlink w:anchor="_Toc210052124" w:history="1">
+            <w:r>
+              <w:rPr>
+                <w:rStyle w:val="Hyperlink"/>
+                <w:noProof/>
+              </w:rPr>
+              <w:t>Lizenzierung</w:t>
+            </w:r>
+            <w:r>
+              <w:rPr>
+                <w:noProof/>
+                <w:webHidden/>
+              </w:rPr>
+              <w:tab/>
+            </w:r>
+            <w:r>
+              <w:rPr>
+                <w:noProof/>
+                <w:webHidden/>
+              </w:rPr>
+              <w:fldChar w:fldCharType="begin"/>
+            </w:r>
+            <w:r>
+              <w:rPr>
+                <w:noProof/>
+                <w:webHidden/>
+              </w:rPr>
+              <w:instrText xml:space="preserve"> PAGEREF _Toc210052124 \h </w:instrText>
+            </w:r>
+            <w:r>
+              <w:rPr>
+                <w:noProof/>
+                <w:webHidden/>
+              </w:rPr>
+            </w:r>
+            <w:r>
+              <w:rPr>
+                <w:noProof/>
+                <w:webHidden/>
+              </w:rPr>
+              <w:fldChar w:fldCharType="separate"/>
+            </w:r>
+            <w:r>
+              <w:rPr>
+                <w:noProof/>
+                <w:webHidden/>
+              </w:rPr>
+              <w:t>13</w:t>
+            </w:r>
+            <w:r>
+              <w:rPr>
+                <w:noProof/>
+                <w:webHidden/>
+              </w:rPr>
+              <w:fldChar w:fldCharType="end"/>
+            </w:r>
+          </w:hyperlink>
+        </w:p>
+        <w:p>
+          <w:pPr>
+            <w:pStyle w:val="Verzeichnis1"/>
+            <w:tabs>
+              <w:tab w:val="right" w:leader="dot" w:pos="9062"/>
+            </w:tabs>
+            <w:rPr>
+              <w:rFonts w:eastAsiaTheme="minorEastAsia"/>
+              <w:noProof/>
+              <w:lang w:eastAsia="de-DE"/>
+            </w:rPr>
+          </w:pPr>
+          <w:hyperlink w:anchor="_Toc210052125" w:history="1">
+            <w:r>
+              <w:rPr>
+                <w:rStyle w:val="Hyperlink"/>
+                <w:noProof/>
+              </w:rPr>
+              <w:t>Konkurrenz</w:t>
+            </w:r>
+            <w:r>
+              <w:rPr>
+                <w:noProof/>
+                <w:webHidden/>
+              </w:rPr>
+              <w:tab/>
+            </w:r>
+            <w:r>
+              <w:rPr>
+                <w:noProof/>
+                <w:webHidden/>
+              </w:rPr>
+              <w:fldChar w:fldCharType="begin"/>
+            </w:r>
+            <w:r>
+              <w:rPr>
+                <w:noProof/>
+                <w:webHidden/>
+              </w:rPr>
+              <w:instrText xml:space="preserve"> PAGEREF _Toc210052125 \h </w:instrText>
+            </w:r>
+            <w:r>
+              <w:rPr>
+                <w:noProof/>
+                <w:webHidden/>
+              </w:rPr>
+            </w:r>
+            <w:r>
+              <w:rPr>
+                <w:noProof/>
+                <w:webHidden/>
+              </w:rPr>
+              <w:fldChar w:fldCharType="separate"/>
+            </w:r>
+            <w:r>
+              <w:rPr>
+                <w:noProof/>
+                <w:webHidden/>
+              </w:rPr>
+              <w:t>13</w:t>
+            </w:r>
+            <w:r>
+              <w:rPr>
+                <w:noProof/>
+                <w:webHidden/>
+              </w:rPr>
+              <w:fldChar w:fldCharType="end"/>
+            </w:r>
+          </w:hyperlink>
+        </w:p>
+        <w:p>
+          <w:pPr>
+            <w:pStyle w:val="Verzeichnis2"/>
+            <w:tabs>
+              <w:tab w:val="right" w:leader="dot" w:pos="9062"/>
+            </w:tabs>
+            <w:rPr>
+              <w:rFonts w:eastAsiaTheme="minorEastAsia"/>
+              <w:noProof/>
+              <w:lang w:eastAsia="de-DE"/>
+            </w:rPr>
+          </w:pPr>
+          <w:hyperlink w:anchor="_Toc210052126" w:history="1">
+            <w:r>
+              <w:rPr>
+                <w:rStyle w:val="Hyperlink"/>
+                <w:noProof/>
+              </w:rPr>
+              <w:t>Mite</w:t>
+            </w:r>
+            <w:r>
+              <w:rPr>
+                <w:noProof/>
+                <w:webHidden/>
+              </w:rPr>
+              <w:tab/>
+            </w:r>
+            <w:r>
+              <w:rPr>
+                <w:noProof/>
+                <w:webHidden/>
+              </w:rPr>
+              <w:fldChar w:fldCharType="begin"/>
+            </w:r>
+            <w:r>
+              <w:rPr>
+                <w:noProof/>
+                <w:webHidden/>
+              </w:rPr>
+              <w:instrText xml:space="preserve"> PAGEREF _Toc210052126 \h </w:instrText>
+            </w:r>
+            <w:r>
+              <w:rPr>
+                <w:noProof/>
+                <w:webHidden/>
+              </w:rPr>
+            </w:r>
+            <w:r>
+              <w:rPr>
+                <w:noProof/>
+                <w:webHidden/>
+              </w:rPr>
+              <w:fldChar w:fldCharType="separate"/>
+            </w:r>
+            <w:r>
+              <w:rPr>
+                <w:noProof/>
+                <w:webHidden/>
+              </w:rPr>
+              <w:t>13</w:t>
+            </w:r>
+            <w:r>
+              <w:rPr>
+                <w:noProof/>
+                <w:webHidden/>
+              </w:rPr>
+              <w:fldChar w:fldCharType="end"/>
+            </w:r>
+          </w:hyperlink>
+        </w:p>
+        <w:p>
+          <w:pPr>
+            <w:pStyle w:val="Verzeichnis2"/>
+            <w:tabs>
+              <w:tab w:val="right" w:leader="dot" w:pos="9062"/>
+            </w:tabs>
+            <w:rPr>
+              <w:rFonts w:eastAsiaTheme="minorEastAsia"/>
+              <w:noProof/>
+              <w:lang w:eastAsia="de-DE"/>
+            </w:rPr>
+          </w:pPr>
+          <w:hyperlink w:anchor="_Toc210052127" w:history="1">
+            <w:r>
+              <w:rPr>
+                <w:rStyle w:val="Hyperlink"/>
+                <w:noProof/>
+              </w:rPr>
+              <w:t>Basecamp</w:t>
+            </w:r>
+            <w:r>
+              <w:rPr>
+                <w:noProof/>
+                <w:webHidden/>
+              </w:rPr>
+              <w:tab/>
+            </w:r>
+            <w:r>
+              <w:rPr>
+                <w:noProof/>
+                <w:webHidden/>
+              </w:rPr>
+              <w:fldChar w:fldCharType="begin"/>
+            </w:r>
+            <w:r>
+              <w:rPr>
+                <w:noProof/>
+                <w:webHidden/>
+              </w:rPr>
+              <w:instrText xml:space="preserve"> PAGEREF _Toc210052127 \h </w:instrText>
+            </w:r>
+            <w:r>
+              <w:rPr>
+                <w:noProof/>
+                <w:webHidden/>
+              </w:rPr>
+            </w:r>
+            <w:r>
+              <w:rPr>
+                <w:noProof/>
+                <w:webHidden/>
+              </w:rPr>
+              <w:fldChar w:fldCharType="separate"/>
+            </w:r>
+            <w:r>
+              <w:rPr>
+                <w:noProof/>
+                <w:webHidden/>
+              </w:rPr>
+              <w:t>13</w:t>
             </w:r>
             <w:r>
               <w:rPr>
@@ -2235,7 +3136,7 @@
       <w:pPr>
         <w:pStyle w:val="berschrift1"/>
       </w:pPr>
-      <w:bookmarkStart w:id="0" w:name="_Toc209357912"/>
+      <w:bookmarkStart w:id="0" w:name="_Toc210052088"/>
       <w:proofErr w:type="spellStart"/>
       <w:r>
         <w:lastRenderedPageBreak/>
@@ -2251,7 +3152,7 @@
       <w:pPr>
         <w:pStyle w:val="berschrift2"/>
       </w:pPr>
-      <w:bookmarkStart w:id="1" w:name="_Toc209357913"/>
+      <w:bookmarkStart w:id="1" w:name="_Toc210052089"/>
       <w:proofErr w:type="spellStart"/>
       <w:r>
         <w:t>Taskkun</w:t>
@@ -2272,14 +3173,20 @@
         <w:t xml:space="preserve"> ist eine </w:t>
       </w:r>
       <w:r>
-        <w:t>webbasierte Projektmanagement-Applikation, die schnell zu bedienen ist und sich einfach in bestehende Arbeitsabläufe integrieren lässt.</w:t>
+        <w:t xml:space="preserve">webbasierte Projektmanagement-Applikation, die schnell zu </w:t>
+      </w:r>
+      <w:r>
+        <w:t xml:space="preserve">erlernen und </w:t>
+      </w:r>
+      <w:r>
+        <w:t>bedienen ist und sich einfach in bestehende Arbeitsabläufe integrieren lässt.</w:t>
       </w:r>
     </w:p>
     <w:p>
       <w:pPr>
         <w:pStyle w:val="berschrift2"/>
       </w:pPr>
-      <w:bookmarkStart w:id="2" w:name="_Toc209357914"/>
+      <w:bookmarkStart w:id="2" w:name="_Toc210052090"/>
       <w:r>
         <w:t>Problemstellung</w:t>
       </w:r>
@@ -2343,9 +3250,9 @@
       <w:pPr>
         <w:pStyle w:val="berschrift2"/>
       </w:pPr>
-      <w:bookmarkStart w:id="3" w:name="_Toc209357915"/>
-      <w:r>
-        <w:t>Lösungsansatz</w:t>
+      <w:bookmarkStart w:id="3" w:name="_Toc210052091"/>
+      <w:r>
+        <w:t>Zielsetzung</w:t>
       </w:r>
       <w:bookmarkEnd w:id="3"/>
     </w:p>
@@ -2516,6 +3423,7 @@
           <w:i w:val="0"/>
         </w:rPr>
       </w:pPr>
+      <w:bookmarkStart w:id="4" w:name="_Toc210052092"/>
       <w:r>
         <w:rPr>
           <w:rStyle w:val="Hervorhebung"/>
@@ -2523,6 +3431,7 @@
         </w:rPr>
         <w:t>Namensgebung</w:t>
       </w:r>
+      <w:bookmarkEnd w:id="4"/>
     </w:p>
     <w:p>
       <w:r>
@@ -2561,11 +3470,11 @@
       <w:pPr>
         <w:pStyle w:val="berschrift2"/>
       </w:pPr>
-      <w:bookmarkStart w:id="4" w:name="_Toc209357917"/>
+      <w:bookmarkStart w:id="5" w:name="_Toc210052093"/>
       <w:r>
         <w:t>Zielgruppe</w:t>
       </w:r>
-      <w:bookmarkEnd w:id="4"/>
+      <w:bookmarkEnd w:id="5"/>
     </w:p>
     <w:p>
       <w:proofErr w:type="spellStart"/>
@@ -2659,7 +3568,7 @@
       <w:pPr>
         <w:pStyle w:val="berschrift1"/>
       </w:pPr>
-      <w:bookmarkStart w:id="5" w:name="_Toc209357918"/>
+      <w:bookmarkStart w:id="6" w:name="_Toc210052094"/>
       <w:r>
         <w:lastRenderedPageBreak/>
         <w:t>Funktionales</w:t>
@@ -2667,13 +3576,13 @@
       <w:r>
         <w:t xml:space="preserve"> Konzept</w:t>
       </w:r>
-      <w:bookmarkEnd w:id="5"/>
+      <w:bookmarkEnd w:id="6"/>
     </w:p>
     <w:p>
       <w:pPr>
         <w:pStyle w:val="berschrift2"/>
       </w:pPr>
-      <w:bookmarkStart w:id="6" w:name="_Toc209357919"/>
+      <w:bookmarkStart w:id="7" w:name="_Toc210052095"/>
       <w:r>
         <w:t xml:space="preserve">Anwender von </w:t>
       </w:r>
@@ -2681,7 +3590,7 @@
       <w:r>
         <w:t>Taskkun</w:t>
       </w:r>
-      <w:bookmarkEnd w:id="6"/>
+      <w:bookmarkEnd w:id="7"/>
       <w:proofErr w:type="spellEnd"/>
     </w:p>
     <w:p>
@@ -2694,7 +3603,7 @@
       </w:r>
       <w:proofErr w:type="spellEnd"/>
       <w:r>
-        <w:t xml:space="preserve"> sind potentiell alle Mitglieder eines Projektteams. Um einen möglichst einheitlichen Projektablauf zu gewährleisten sollte möglichst die ganze Prozesskette, so weit möglich, gemeinsam in einer </w:t>
+        <w:t xml:space="preserve"> sind potentiell alle Mitglieder eines Projektteams. Um einen einheitlichen Projektablauf zu gewährleisten sollte die ganze Prozesskette, so weit möglich, gemeinsam in einer </w:t>
       </w:r>
       <w:proofErr w:type="spellStart"/>
       <w:r>
@@ -2709,11 +3618,11 @@
       <w:pPr>
         <w:pStyle w:val="berschrift3"/>
       </w:pPr>
-      <w:bookmarkStart w:id="7" w:name="_Toc209357920"/>
+      <w:bookmarkStart w:id="8" w:name="_Toc210052096"/>
       <w:r>
         <w:t>Eigenschaften eines Anwenders</w:t>
       </w:r>
-      <w:bookmarkEnd w:id="7"/>
+      <w:bookmarkEnd w:id="8"/>
     </w:p>
     <w:p>
       <w:r>
@@ -2777,7 +3686,7 @@
         </w:numPr>
       </w:pPr>
       <w:r>
-        <w:t>Straße, Hausnummer</w:t>
+        <w:t>Telefonnummer</w:t>
       </w:r>
     </w:p>
     <w:p>
@@ -2789,7 +3698,7 @@
         </w:numPr>
       </w:pPr>
       <w:r>
-        <w:t>Adresszusatz</w:t>
+        <w:t>URL</w:t>
       </w:r>
     </w:p>
     <w:p>
@@ -2801,42 +3710,6 @@
         </w:numPr>
       </w:pPr>
       <w:r>
-        <w:t>PLZ</w:t>
-      </w:r>
-    </w:p>
-    <w:p>
-      <w:pPr>
-        <w:pStyle w:val="Listenabsatz"/>
-        <w:numPr>
-          <w:ilvl w:val="0"/>
-          <w:numId w:val="15"/>
-        </w:numPr>
-      </w:pPr>
-      <w:r>
-        <w:t>Ort</w:t>
-      </w:r>
-    </w:p>
-    <w:p>
-      <w:pPr>
-        <w:pStyle w:val="Listenabsatz"/>
-        <w:numPr>
-          <w:ilvl w:val="0"/>
-          <w:numId w:val="15"/>
-        </w:numPr>
-      </w:pPr>
-      <w:r>
-        <w:t>URL</w:t>
-      </w:r>
-    </w:p>
-    <w:p>
-      <w:pPr>
-        <w:pStyle w:val="Listenabsatz"/>
-        <w:numPr>
-          <w:ilvl w:val="0"/>
-          <w:numId w:val="15"/>
-        </w:numPr>
-      </w:pPr>
-      <w:r>
         <w:t>Passwort</w:t>
       </w:r>
     </w:p>
@@ -2849,7 +3722,7 @@
       <w:pPr>
         <w:pStyle w:val="berschrift2"/>
       </w:pPr>
-      <w:bookmarkStart w:id="8" w:name="_Toc209357921"/>
+      <w:bookmarkStart w:id="9" w:name="_Toc210052097"/>
       <w:r>
         <w:t xml:space="preserve">Rollen von </w:t>
       </w:r>
@@ -2857,7 +3730,7 @@
       <w:r>
         <w:t>Taskkun</w:t>
       </w:r>
-      <w:bookmarkEnd w:id="8"/>
+      <w:bookmarkEnd w:id="9"/>
       <w:proofErr w:type="spellEnd"/>
     </w:p>
     <w:p>
@@ -2891,11 +3764,11 @@
       <w:pPr>
         <w:pStyle w:val="berschrift3"/>
       </w:pPr>
-      <w:bookmarkStart w:id="9" w:name="_Toc209357922"/>
+      <w:bookmarkStart w:id="10" w:name="_Toc210052098"/>
       <w:r>
         <w:t>Benutzer</w:t>
       </w:r>
-      <w:bookmarkEnd w:id="9"/>
+      <w:bookmarkEnd w:id="10"/>
     </w:p>
     <w:p>
       <w:r>
@@ -3006,11 +3879,11 @@
       <w:pPr>
         <w:pStyle w:val="berschrift3"/>
       </w:pPr>
-      <w:bookmarkStart w:id="10" w:name="_Toc209357923"/>
+      <w:bookmarkStart w:id="11" w:name="_Toc210052099"/>
       <w:r>
         <w:t>Manager</w:t>
       </w:r>
-      <w:bookmarkEnd w:id="10"/>
+      <w:bookmarkEnd w:id="11"/>
     </w:p>
     <w:p>
       <w:r>
@@ -3022,7 +3895,7 @@
       </w:r>
       <w:proofErr w:type="spellEnd"/>
       <w:r>
-        <w:t xml:space="preserve"> eingestellt werden und verteilt werden. Manager sind nicht für die Administration der Anwendung verantwortlich.</w:t>
+        <w:t xml:space="preserve"> eingestellt und verteilt werden. Manager sind nicht für die Administration der Anwendung verantwortlich.</w:t>
       </w:r>
     </w:p>
     <w:p>
@@ -3047,7 +3920,6 @@
         </w:numPr>
       </w:pPr>
       <w:r>
-        <w:lastRenderedPageBreak/>
         <w:t xml:space="preserve">Aufgaben sollen schnell erstellt </w:t>
       </w:r>
       <w:r>
@@ -3087,11 +3959,12 @@
       <w:pPr>
         <w:pStyle w:val="berschrift3"/>
       </w:pPr>
-      <w:bookmarkStart w:id="11" w:name="_Toc209357924"/>
-      <w:r>
+      <w:bookmarkStart w:id="12" w:name="_Toc210052100"/>
+      <w:r>
+        <w:lastRenderedPageBreak/>
         <w:t>Verwalter</w:t>
       </w:r>
-      <w:bookmarkEnd w:id="11"/>
+      <w:bookmarkEnd w:id="12"/>
     </w:p>
     <w:p>
       <w:r>
@@ -3173,14 +4046,14 @@
       <w:pPr>
         <w:pStyle w:val="berschrift2"/>
       </w:pPr>
-      <w:bookmarkStart w:id="12" w:name="_Toc209357925"/>
+      <w:bookmarkStart w:id="13" w:name="_Toc210052101"/>
       <w:r>
         <w:t xml:space="preserve">Gruppen &amp; </w:t>
       </w:r>
       <w:r>
         <w:t>Arbeitsabläufe</w:t>
       </w:r>
-      <w:bookmarkEnd w:id="12"/>
+      <w:bookmarkEnd w:id="13"/>
     </w:p>
     <w:p>
       <w:r>
@@ -3322,12 +4195,6 @@
         </w:rPr>
         <w:t>Grafik</w:t>
       </w:r>
-      <w:r>
-        <w:rPr>
-          <w:lang w:eastAsia="de-DE"/>
-        </w:rPr>
-        <w:t>er</w:t>
-      </w:r>
     </w:p>
     <w:p>
       <w:pPr>
@@ -3430,7 +4297,19 @@
         <w:rPr>
           <w:lang w:eastAsia="de-DE"/>
         </w:rPr>
-        <w:t>die Phase, in der sich eine Aufgabe befindet mehr Bedeutung, als die Abteilung, die sie umsetzt.</w:t>
+        <w:t>die Phase, in der sich eine Aufgabe befindet me</w:t>
+      </w:r>
+      <w:r>
+        <w:rPr>
+          <w:lang w:eastAsia="de-DE"/>
+        </w:rPr>
+        <w:t>hr Bedeutung, als die Abteilung</w:t>
+      </w:r>
+      <w:r>
+        <w:rPr>
+          <w:lang w:eastAsia="de-DE"/>
+        </w:rPr>
+        <w:t xml:space="preserve"> die sie umsetzt.</w:t>
       </w:r>
     </w:p>
     <w:p>
@@ -3453,7 +4332,6 @@
         <w:rPr>
           <w:lang w:eastAsia="de-DE"/>
         </w:rPr>
-        <w:lastRenderedPageBreak/>
         <w:t>Konzeption</w:t>
       </w:r>
     </w:p>
@@ -3532,6 +4410,7 @@
         <w:rPr>
           <w:lang w:eastAsia="de-DE"/>
         </w:rPr>
+        <w:lastRenderedPageBreak/>
         <w:t>Veröffentlichung</w:t>
       </w:r>
     </w:p>
@@ -3660,12 +4539,11 @@
           <w:szCs w:val="26"/>
         </w:rPr>
       </w:pPr>
-      <w:bookmarkStart w:id="13" w:name="_Toc209357926"/>
-      <w:r>
-        <w:lastRenderedPageBreak/>
+      <w:bookmarkStart w:id="14" w:name="_Toc210052102"/>
+      <w:r>
         <w:t>Aufgaben</w:t>
       </w:r>
-      <w:bookmarkEnd w:id="13"/>
+      <w:bookmarkEnd w:id="14"/>
     </w:p>
     <w:p>
       <w:r>
@@ -3696,6 +4574,7 @@
         <w:rPr>
           <w:b/>
         </w:rPr>
+        <w:lastRenderedPageBreak/>
         <w:t>Titel</w:t>
       </w:r>
       <w:r>
@@ -3911,11 +4790,11 @@
       <w:pPr>
         <w:pStyle w:val="berschrift3"/>
       </w:pPr>
-      <w:bookmarkStart w:id="14" w:name="_Toc209357927"/>
+      <w:bookmarkStart w:id="15" w:name="_Toc210052103"/>
       <w:r>
         <w:t>Bearbeiten von Aufgaben</w:t>
       </w:r>
-      <w:bookmarkEnd w:id="14"/>
+      <w:bookmarkEnd w:id="15"/>
     </w:p>
     <w:p>
       <w:r>
@@ -3934,7 +4813,10 @@
         <w:t xml:space="preserve"> Aufgabe angenommen ha</w:t>
       </w:r>
       <w:r>
-        <w:t xml:space="preserve">t, ist diese </w:t>
+        <w:t>t, ist diese</w:t>
+      </w:r>
+      <w:r>
+        <w:t xml:space="preserve"> </w:t>
       </w:r>
       <w:r>
         <w:t>reserviert</w:t>
@@ -3953,11 +4835,11 @@
       <w:pPr>
         <w:pStyle w:val="berschrift2"/>
       </w:pPr>
-      <w:bookmarkStart w:id="15" w:name="_Toc209357928"/>
+      <w:bookmarkStart w:id="16" w:name="_Toc210052104"/>
       <w:r>
         <w:t>Tätigkeiten</w:t>
       </w:r>
-      <w:bookmarkEnd w:id="15"/>
+      <w:bookmarkEnd w:id="16"/>
     </w:p>
     <w:p>
       <w:r>
@@ -4055,11 +4937,11 @@
       <w:pPr>
         <w:pStyle w:val="berschrift2"/>
       </w:pPr>
-      <w:bookmarkStart w:id="16" w:name="_Toc209357929"/>
+      <w:bookmarkStart w:id="17" w:name="_Toc210052105"/>
       <w:r>
         <w:t>Kunden &amp; Projekte</w:t>
       </w:r>
-      <w:bookmarkEnd w:id="16"/>
+      <w:bookmarkEnd w:id="17"/>
     </w:p>
     <w:p>
       <w:r>
@@ -4071,7 +4953,13 @@
       </w:r>
       <w:proofErr w:type="spellEnd"/>
       <w:r>
-        <w:t xml:space="preserve"> nicht hierarchisch aufgebaut, wie normalerweise in Projektmanagement-Lösungen. Stattdessen werden Tags verwendet, um einzelne Aufgaben an einen Kunden, Projekt oder sonstige Zugehörigkeiten zu binden.</w:t>
+        <w:t xml:space="preserve"> nicht hierarchisch aufgebaut, wie </w:t>
+      </w:r>
+      <w:r>
+        <w:t>sonst üblich</w:t>
+      </w:r>
+      <w:r>
+        <w:t xml:space="preserve"> in Projektmanagement-Lösungen. Stattdessen werden Tags verwendet, um einzelne Aufgaben an einen Kunden, Projekt oder sonstige Zugehörigkeiten zu binden.</w:t>
       </w:r>
       <w:r>
         <w:t xml:space="preserve"> Auf diese Weise ist nachvollziehbar, für welche Zugehörigkeiten (Projekte, Subprojekte, Kunden, Mitarbeitertypen) wie viele Aufwände und Tätigkeiten angefallen sind.</w:t>
@@ -4081,14 +4969,14 @@
       <w:pPr>
         <w:pStyle w:val="berschrift2"/>
       </w:pPr>
-      <w:bookmarkStart w:id="17" w:name="_Toc209357930"/>
+      <w:bookmarkStart w:id="18" w:name="_Toc210052106"/>
       <w:r>
         <w:t xml:space="preserve">Ad-Hoc </w:t>
       </w:r>
       <w:r>
         <w:t>Tätigkeiten</w:t>
       </w:r>
-      <w:bookmarkEnd w:id="17"/>
+      <w:bookmarkEnd w:id="18"/>
     </w:p>
     <w:p>
       <w:r>
@@ -4104,19 +4992,58 @@
         <w:t>Aufgaben</w:t>
       </w:r>
       <w:r>
-        <w:t xml:space="preserve">. Sie decken den Fall ab, wenn ein Benutzer eine Tätigkeit festhalten will, die jedoch nicht vorab als Aufgabe definiert wurde, sondern </w:t>
-      </w:r>
+        <w:t>. Sie decken den Fall ab, wenn ein Benutzer eine Tätigkeit festhalten will, die jedoch nicht vorab als Aufgabe definiert wurde, sondern Ad-Hoc aufkam.</w:t>
+      </w:r>
+      <w:r>
+        <w:t xml:space="preserve"> In einem solchen Fall sollen Ad-Hoc Tätigkeiten eine einfache „unbürokratische“ Möglichkeit darstellen die Tätigkeiten des Benutzers schnell zu erfassen, ohne dass erst ein Manager eine Aufgabe dafür anlegen muss. </w:t>
+      </w:r>
+      <w:r>
+        <w:t>Typische</w:t>
+      </w:r>
+      <w:r>
+        <w:t xml:space="preserve"> Beispiel</w:t>
+      </w:r>
+      <w:r>
+        <w:t>e</w:t>
+      </w:r>
+      <w:r>
+        <w:t xml:space="preserve"> für Ad-Hoc Tätigkeit</w:t>
+      </w:r>
+      <w:r>
+        <w:t>en</w:t>
+      </w:r>
+      <w:r>
+        <w:t xml:space="preserve"> </w:t>
+      </w:r>
+      <w:r>
+        <w:t>sind</w:t>
+      </w:r>
+      <w:r>
+        <w:t xml:space="preserve"> Kundenanruf</w:t>
+      </w:r>
+      <w:r>
+        <w:t>e</w:t>
+      </w:r>
+      <w:r>
+        <w:t>, unvorhersehbare technische oder organisatorische Probleme, etc.</w:t>
+      </w:r>
+    </w:p>
+    <w:p>
       <w:r>
         <w:lastRenderedPageBreak/>
-        <w:t>Ad-Hoc aufkam.</w:t>
-      </w:r>
-      <w:r>
-        <w:t xml:space="preserve"> In einem solchen Fall sollen Ad-Hoc Tätigkeiten eine einfache „unbürokratische“ Möglichkeit darstellen die Tätigkeiten des Benutzers schnell zu erfassen, ohne dass erst ein Manager eine Aufgabe dafür anlegen muss. Ein typisches Beispiel für eine Ad-Hoc Tätigkeit ist ein Kundenanruf, unvorhersehbare technische oder organisatorische Probleme, etc.</w:t>
-      </w:r>
-    </w:p>
-    <w:p>
-      <w:r>
-        <w:t>Technisch gesehen sind Ad-Hoc Tätigkeiten nur eine Aufgabe mit einer Tätigkeit, die sofort nach der Erstellung abgeschlossen und archiviert wird. Sie ist damit an den Ersteller gebunden und kann im Nachhinein nicht weiter bearbeitet werden.</w:t>
+        <w:t xml:space="preserve">Technisch gesehen </w:t>
+      </w:r>
+      <w:r>
+        <w:t>ist eine</w:t>
+      </w:r>
+      <w:r>
+        <w:t xml:space="preserve"> Ad-Hoc Tätigkeiten eine Aufgabe mit </w:t>
+      </w:r>
+      <w:r>
+        <w:t xml:space="preserve">nur </w:t>
+      </w:r>
+      <w:r>
+        <w:t>einer Tätigkeit, die sofort nach der Erstellung abgeschlossen und archiviert wird. Sie ist damit an den Ersteller gebunden und kann im Nachhinein nicht weiter bearbeitet werden.</w:t>
       </w:r>
       <w:r>
         <w:t xml:space="preserve"> Eine Ad-hoc Tätigkeit benötigt damit in etwa die gleichen Angaben wie eine Aufgabe. Die meisten Angaben werden jedoch automatisch von System ausgefüllt, so dass der Benutzer eher eine Maske wie bei einer Tätigkeit vor sich sieht:</w:t>
@@ -4244,11 +5171,11 @@
       <w:pPr>
         <w:pStyle w:val="berschrift1"/>
       </w:pPr>
-      <w:bookmarkStart w:id="18" w:name="_Toc209357931"/>
+      <w:bookmarkStart w:id="19" w:name="_Toc210052107"/>
       <w:r>
         <w:t>Instanzen &amp; Ablauf</w:t>
       </w:r>
-      <w:bookmarkEnd w:id="18"/>
+      <w:bookmarkEnd w:id="19"/>
     </w:p>
     <w:p>
       <w:r>
@@ -4306,11 +5233,11 @@
       <w:pPr>
         <w:pStyle w:val="berschrift1"/>
       </w:pPr>
-      <w:bookmarkStart w:id="19" w:name="_Toc209357932"/>
+      <w:bookmarkStart w:id="20" w:name="_Toc210052108"/>
       <w:r>
         <w:t>Bedienkonzept</w:t>
       </w:r>
-      <w:bookmarkEnd w:id="19"/>
+      <w:bookmarkEnd w:id="20"/>
     </w:p>
     <w:p>
       <w:r>
@@ -4420,7 +5347,7 @@
         <w:t xml:space="preserve"> von Aufgaben muss schnell </w:t>
       </w:r>
       <w:r>
-        <w:t>ablaufen</w:t>
+        <w:t>durchführbar sein</w:t>
       </w:r>
       <w:r>
         <w:t>.</w:t>
@@ -4435,72 +5362,78 @@
         </w:numPr>
       </w:pPr>
       <w:r>
+        <w:t xml:space="preserve">Die Gesamtsituation </w:t>
+      </w:r>
+      <w:r>
+        <w:t xml:space="preserve">aktueller und abgeschlossener </w:t>
+      </w:r>
+      <w:r>
+        <w:t xml:space="preserve">Projekte und Aufgaben muss durch </w:t>
+      </w:r>
+      <w:proofErr w:type="gramStart"/>
+      <w:r>
+        <w:t>Reports</w:t>
+      </w:r>
+      <w:proofErr w:type="gramEnd"/>
+      <w:r>
+        <w:t xml:space="preserve"> schnell erfassbar sein</w:t>
+      </w:r>
+      <w:r>
+        <w:t>.</w:t>
+      </w:r>
+    </w:p>
+    <w:p>
+      <w:r>
+        <w:t xml:space="preserve">Generell gilt, dass jeder Nutzer jede Handlung, die er in </w:t>
+      </w:r>
+      <w:proofErr w:type="spellStart"/>
+      <w:r>
+        <w:t>Taskkun</w:t>
+      </w:r>
+      <w:proofErr w:type="spellEnd"/>
+      <w:r>
+        <w:t xml:space="preserve"> tätigt, so einfach wie möglich erledigen </w:t>
+      </w:r>
+      <w:r>
+        <w:t>soll</w:t>
+      </w:r>
+      <w:r>
+        <w:t xml:space="preserve">. In diesem Sinne zieht </w:t>
+      </w:r>
+      <w:proofErr w:type="spellStart"/>
+      <w:r>
+        <w:t>Taskkun</w:t>
+      </w:r>
+      <w:proofErr w:type="spellEnd"/>
+      <w:r>
+        <w:t xml:space="preserve"> reduzierten Aufwand allumfassender Funktion</w:t>
+      </w:r>
+      <w:r>
+        <w:t>alität</w:t>
+      </w:r>
+      <w:r>
+        <w:t xml:space="preserve"> vor.</w:t>
+      </w:r>
+    </w:p>
+    <w:p>
+      <w:r>
         <w:lastRenderedPageBreak/>
-        <w:t xml:space="preserve">Die Gesamtsituation </w:t>
-      </w:r>
-      <w:r>
-        <w:t xml:space="preserve">aktueller und abgeschlossener </w:t>
-      </w:r>
-      <w:r>
-        <w:t xml:space="preserve">Projekte und Aufgaben muss durch </w:t>
-      </w:r>
-      <w:proofErr w:type="gramStart"/>
-      <w:r>
-        <w:t>Reports</w:t>
-      </w:r>
-      <w:proofErr w:type="gramEnd"/>
-      <w:r>
-        <w:t xml:space="preserve"> schnell erfassbar sein</w:t>
-      </w:r>
-      <w:r>
-        <w:t>.</w:t>
-      </w:r>
-    </w:p>
-    <w:p>
-      <w:r>
-        <w:t xml:space="preserve">Generell gilt, dass jeder Nutzer jede Handlung, die er in </w:t>
+        <w:t>Die ganze Bedienung muss sich diesen Prinzipien unterordnen.</w:t>
+      </w:r>
+    </w:p>
+    <w:p>
+      <w:pPr>
+        <w:pStyle w:val="berschrift2"/>
+      </w:pPr>
+      <w:bookmarkStart w:id="21" w:name="_Toc210052109"/>
+      <w:r>
+        <w:t xml:space="preserve">Elemente von </w:t>
       </w:r>
       <w:proofErr w:type="spellStart"/>
       <w:r>
         <w:t>Taskkun</w:t>
       </w:r>
-      <w:proofErr w:type="spellEnd"/>
-      <w:r>
-        <w:t xml:space="preserve"> tätigt, so einfach wie möglich erledigen </w:t>
-      </w:r>
-      <w:r>
-        <w:t>soll</w:t>
-      </w:r>
-      <w:r>
-        <w:t xml:space="preserve">. In diesem Sinne zieht </w:t>
-      </w:r>
-      <w:proofErr w:type="spellStart"/>
-      <w:r>
-        <w:t>Taskkun</w:t>
-      </w:r>
-      <w:proofErr w:type="spellEnd"/>
-      <w:r>
-        <w:t xml:space="preserve"> reduzierten Aufwand allumfassender Funktion vor.</w:t>
-      </w:r>
-    </w:p>
-    <w:p>
-      <w:r>
-        <w:t>Die ganze Bedienung muss sich diesen Prinzipien unterordnen.</w:t>
-      </w:r>
-    </w:p>
-    <w:p>
-      <w:pPr>
-        <w:pStyle w:val="berschrift2"/>
-      </w:pPr>
-      <w:bookmarkStart w:id="20" w:name="_Toc209357933"/>
-      <w:r>
-        <w:t xml:space="preserve">Elemente von </w:t>
-      </w:r>
-      <w:proofErr w:type="spellStart"/>
-      <w:r>
-        <w:t>Taskkun</w:t>
-      </w:r>
-      <w:bookmarkEnd w:id="20"/>
+      <w:bookmarkEnd w:id="21"/>
       <w:proofErr w:type="spellEnd"/>
     </w:p>
     <w:p>
@@ -4582,14 +5515,14 @@
       <w:pPr>
         <w:pStyle w:val="berschrift2"/>
       </w:pPr>
-      <w:bookmarkStart w:id="21" w:name="_Toc209357934"/>
+      <w:bookmarkStart w:id="22" w:name="_Toc210052110"/>
       <w:r>
         <w:t>E</w:t>
       </w:r>
       <w:r>
         <w:t>igene Aufgaben</w:t>
       </w:r>
-      <w:bookmarkEnd w:id="21"/>
+      <w:bookmarkEnd w:id="22"/>
     </w:p>
     <w:p>
       <w:r>
@@ -4610,7 +5543,13 @@
         <w:t xml:space="preserve"> </w:t>
       </w:r>
       <w:r>
-        <w:t xml:space="preserve">Jede Benutzergruppe nutzt diese Ansicht, sie steht also im Zentrum von </w:t>
+        <w:t xml:space="preserve">Jede Benutzergruppe </w:t>
+      </w:r>
+      <w:r>
+        <w:t>verwendet</w:t>
+      </w:r>
+      <w:r>
+        <w:t xml:space="preserve"> diese Ansicht, sie steht also im Zentrum von </w:t>
       </w:r>
       <w:proofErr w:type="spellStart"/>
       <w:r>
@@ -4647,7 +5586,6 @@
         </w:numPr>
       </w:pPr>
       <w:r>
-        <w:lastRenderedPageBreak/>
         <w:t>Geplante Arbeitsstunden: In der Zeit, über die Zeit, Zeitlimit erreicht</w:t>
       </w:r>
     </w:p>
@@ -4675,11 +5613,12 @@
       <w:pPr>
         <w:pStyle w:val="berschrift2"/>
       </w:pPr>
-      <w:bookmarkStart w:id="22" w:name="_Toc209357935"/>
-      <w:r>
+      <w:bookmarkStart w:id="23" w:name="_Toc210052111"/>
+      <w:r>
+        <w:lastRenderedPageBreak/>
         <w:t>Reports</w:t>
       </w:r>
-      <w:bookmarkEnd w:id="22"/>
+      <w:bookmarkEnd w:id="23"/>
     </w:p>
     <w:p>
       <w:r>
@@ -4846,11 +5785,11 @@
       <w:pPr>
         <w:pStyle w:val="berschrift2"/>
       </w:pPr>
-      <w:bookmarkStart w:id="23" w:name="_Toc209357936"/>
+      <w:bookmarkStart w:id="24" w:name="_Toc210052112"/>
       <w:r>
         <w:t>Übersicht aller Aufgaben</w:t>
       </w:r>
-      <w:bookmarkEnd w:id="23"/>
+      <w:bookmarkEnd w:id="24"/>
     </w:p>
     <w:p>
       <w:r>
@@ -4892,11 +5831,11 @@
       <w:pPr>
         <w:pStyle w:val="berschrift2"/>
       </w:pPr>
-      <w:bookmarkStart w:id="24" w:name="_Toc209357937"/>
+      <w:bookmarkStart w:id="25" w:name="_Toc210052113"/>
       <w:r>
         <w:t>Konfiguration</w:t>
       </w:r>
-      <w:bookmarkEnd w:id="24"/>
+      <w:bookmarkEnd w:id="25"/>
     </w:p>
     <w:p>
       <w:r>
@@ -4939,11 +5878,572 @@
       <w:pPr>
         <w:pStyle w:val="berschrift1"/>
       </w:pPr>
-      <w:bookmarkStart w:id="25" w:name="_Toc209357938"/>
+      <w:bookmarkStart w:id="26" w:name="_Toc210052114"/>
+      <w:r>
+        <w:t>Seitenaufbau &amp; Navigation</w:t>
+      </w:r>
+      <w:bookmarkEnd w:id="26"/>
+    </w:p>
+    <w:p>
+      <w:pPr>
+        <w:pStyle w:val="berschrift2"/>
+      </w:pPr>
+      <w:bookmarkStart w:id="27" w:name="_Toc210052115"/>
+      <w:r>
+        <w:t>Seitenaufbau</w:t>
+      </w:r>
+      <w:bookmarkEnd w:id="27"/>
+    </w:p>
+    <w:p>
+      <w:r>
+        <w:t xml:space="preserve">Der </w:t>
+      </w:r>
+      <w:r>
+        <w:rPr>
+          <w:b/>
+        </w:rPr>
+        <w:t>Headbereich</w:t>
+      </w:r>
+      <w:r>
+        <w:t xml:space="preserve"> zeigt auf der linken Seite das </w:t>
+      </w:r>
+      <w:proofErr w:type="spellStart"/>
+      <w:r>
+        <w:t>Taskkun</w:t>
+      </w:r>
+      <w:proofErr w:type="spellEnd"/>
+      <w:r>
+        <w:t>-Logo. Rechts sind die Icons zur Hauptnavigation platziert. Es gibt ein Icon für jede Hauptseite</w:t>
+      </w:r>
+      <w:r>
+        <w:t xml:space="preserve"> plus ein Icon zum ausloggen</w:t>
+      </w:r>
+      <w:r>
+        <w:t>.</w:t>
+      </w:r>
+    </w:p>
+    <w:p>
+      <w:r>
+        <w:t xml:space="preserve">Unter dem Headbereich befindet sich die </w:t>
+      </w:r>
+      <w:proofErr w:type="spellStart"/>
+      <w:r>
+        <w:rPr>
+          <w:b/>
+        </w:rPr>
+        <w:t>Infobar</w:t>
+      </w:r>
+      <w:proofErr w:type="spellEnd"/>
+      <w:r>
+        <w:t>. Diese zeigt kontextbasierte Informationen, je nach aktueller Hauptseite. Das Element dient hauptsächlich zur Informationsvermittlung, sowie Eingabe von grundsätzlichen Einstellungen der Seiteninhalte. Es soll „der erste Blick“ der jeweiligen Seite sein.</w:t>
+      </w:r>
+      <w:r>
+        <w:t xml:space="preserve"> Zudem zeigt die </w:t>
+      </w:r>
+      <w:proofErr w:type="spellStart"/>
+      <w:r>
+        <w:t>Infoar</w:t>
+      </w:r>
+      <w:proofErr w:type="spellEnd"/>
+      <w:r>
+        <w:t xml:space="preserve"> immer die aktuelle Uhrzeit mit Datum an.</w:t>
+      </w:r>
+    </w:p>
+    <w:p>
+      <w:r>
+        <w:t xml:space="preserve">Unter der </w:t>
+      </w:r>
+      <w:proofErr w:type="spellStart"/>
+      <w:r>
+        <w:t>Infobar</w:t>
+      </w:r>
+      <w:proofErr w:type="spellEnd"/>
+      <w:r>
+        <w:t xml:space="preserve"> befindet sich der </w:t>
+      </w:r>
+      <w:r>
+        <w:rPr>
+          <w:b/>
+        </w:rPr>
+        <w:t>Seitenbereich</w:t>
+      </w:r>
+      <w:r>
+        <w:t>, in dem die Inhalte der aktuellen Hauptseite angezeigt werden.</w:t>
+      </w:r>
+    </w:p>
+    <w:p>
+      <w:pPr>
+        <w:pStyle w:val="berschrift2"/>
+      </w:pPr>
+      <w:bookmarkStart w:id="28" w:name="_Toc210052116"/>
+      <w:r>
+        <w:lastRenderedPageBreak/>
+        <w:t>Hauptseiten</w:t>
+      </w:r>
+      <w:bookmarkEnd w:id="28"/>
+    </w:p>
+    <w:p>
+      <w:r>
+        <w:t xml:space="preserve">Hauptseiten sind die eigentlichen Seiten von </w:t>
+      </w:r>
+      <w:proofErr w:type="spellStart"/>
+      <w:r>
+        <w:t>Taskkun</w:t>
+      </w:r>
+      <w:proofErr w:type="spellEnd"/>
+      <w:r>
+        <w:t xml:space="preserve">. Jede Seite ist eine Art Bereich für sich und repräsentiert eine Art von Tätigkeit, die ein Benutzer innerhalb von </w:t>
+      </w:r>
+      <w:proofErr w:type="spellStart"/>
+      <w:r>
+        <w:t>Taskkun</w:t>
+      </w:r>
+      <w:proofErr w:type="spellEnd"/>
+      <w:r>
+        <w:t xml:space="preserve"> durchführen kann. Wenn eine Hauptseite erweiterte Informationen oder Eingaben erwartet, werden diese</w:t>
+      </w:r>
+      <w:r>
+        <w:t xml:space="preserve"> (sofern möglich)</w:t>
+      </w:r>
+      <w:r>
+        <w:t xml:space="preserve"> innerhalb der Hauptseite angezeigt. Komplexe Subelemente, beispielsweise um eine neue Aufgabe einzugeben, werden per Layer über die ausgegraute Hauptseite gelegt.</w:t>
+      </w:r>
+    </w:p>
+    <w:p>
+      <w:pPr>
+        <w:pStyle w:val="berschrift3"/>
+      </w:pPr>
+      <w:bookmarkStart w:id="29" w:name="_Toc210052117"/>
+      <w:r>
+        <w:t>Eigene Aufgaben</w:t>
+      </w:r>
+      <w:bookmarkEnd w:id="29"/>
+    </w:p>
+    <w:p>
+      <w:r>
+        <w:t xml:space="preserve">Bei den eigenen  Aufgaben zeigt die </w:t>
+      </w:r>
+      <w:proofErr w:type="spellStart"/>
+      <w:r>
+        <w:t>Infobar</w:t>
+      </w:r>
+      <w:proofErr w:type="spellEnd"/>
+      <w:r>
+        <w:t xml:space="preserve"> an, wie viele Aufgaben mit entsprechenden Kriterien vorhanden sind: In der Zeit, heute fertig zu stellen, über die Zeit, kein Zeitlimit angegeben, sowohl für die von dem Benutzer angenommenen Aufgaben, als auch für die seiner Gruppen.</w:t>
+      </w:r>
+    </w:p>
+    <w:p>
+      <w:r>
+        <w:t>Das Hauptfenster teilt sich in einen Bereich für die angenommenen Aufgaben des Benutzers, sowie für die Aufgaben seiner Gruppen. Die Aufgaben sind markiert mit den oben bereits aufgeführten Kriterien: In der Zeit, heute fertig zu stellen, über die Zeit,  kein Zeitlimit angegeben, sowie Im Stundenlimit und über das Stundenlimit.</w:t>
+      </w:r>
+    </w:p>
+    <w:p>
+      <w:r>
+        <w:t>Die Ansicht der Aufgaben lässt sich erweitern, so dass eine Aufgabe im Detail mit allen bisherigen Tätigkeiten und Informationen angezeigt wird. In dieser erweiterten Ansicht kann der Benutzer eigene Tätigkeitsbeschreibungen hinzufügen.</w:t>
+      </w:r>
+      <w:r>
+        <w:t xml:space="preserve"> Darüber hinaus hat er Icons für das abschließend/zurückgeben von Aufgaben. Gruppenaufgaben können übernommen, übernommene Aufgaben an die Gruppe zurückgegeben werden.</w:t>
+      </w:r>
+    </w:p>
+    <w:p>
+      <w:pPr>
+        <w:pStyle w:val="berschrift3"/>
+      </w:pPr>
+      <w:bookmarkStart w:id="30" w:name="_Toc210052118"/>
+      <w:r>
+        <w:t>Reports</w:t>
+      </w:r>
+      <w:bookmarkEnd w:id="30"/>
+    </w:p>
+    <w:p>
+      <w:r>
+        <w:t xml:space="preserve">In der </w:t>
+      </w:r>
+      <w:proofErr w:type="spellStart"/>
+      <w:r>
+        <w:t>Infobar</w:t>
+      </w:r>
+      <w:proofErr w:type="spellEnd"/>
+      <w:r>
+        <w:t xml:space="preserve"> der Reportseite werden die Filtermöglichkeiten für die Reports angezeigt.</w:t>
+      </w:r>
+    </w:p>
+    <w:p>
+      <w:r>
+        <w:t xml:space="preserve">Der Benutzer kann sich auf der Seite Informationen über den für ihn relevanten Datenbestand ausgeben lassen. Grundsätzlich werden alle Daten ausgegeben, die der Benutzer mit Hilfe der </w:t>
+      </w:r>
+      <w:proofErr w:type="spellStart"/>
+      <w:r>
+        <w:t>Infobar</w:t>
+      </w:r>
+      <w:proofErr w:type="spellEnd"/>
+      <w:r>
+        <w:t xml:space="preserve"> steuern und eingrenzen kann.</w:t>
+      </w:r>
+    </w:p>
+    <w:p>
+      <w:r>
+        <w:t>Das Hauptfenster teilt sich in eine grafische Ausgabe und eine Liste mit Ergebnissen. Die grafische Ausgabe listet eine Visualisierung des Datenbestands an. Die Liste enthält Detailinformationen in Form von Zahlen und Beschreibungen.</w:t>
+      </w:r>
+    </w:p>
+    <w:p>
+      <w:pPr>
+        <w:pStyle w:val="berschrift3"/>
+      </w:pPr>
+      <w:bookmarkStart w:id="31" w:name="_Toc210052119"/>
+      <w:r>
+        <w:t>Aufgaben verwalten</w:t>
+      </w:r>
+      <w:r>
+        <w:t xml:space="preserve"> (Nur für Manager)</w:t>
+      </w:r>
+      <w:bookmarkEnd w:id="31"/>
+    </w:p>
+    <w:p>
+      <w:r>
+        <w:t xml:space="preserve">In der </w:t>
+      </w:r>
+      <w:proofErr w:type="spellStart"/>
+      <w:r>
+        <w:t>Infobar</w:t>
+      </w:r>
+      <w:proofErr w:type="spellEnd"/>
+      <w:r>
+        <w:t xml:space="preserve"> wird angezeigt, wie viele Aufgaben mit entsprechenden Kriterien vorhanden sind: In der Zeit, heute fertig zu stellen, über die Zeit, kein Zeitlimit angegeben, sowohl für die von dem Benutzer angenommenen Aufgaben, als auch für die seiner Gruppen.</w:t>
+      </w:r>
+    </w:p>
+    <w:p>
+      <w:r>
+        <w:t>Im Hauptfenster ist eine Liste der gesamten, für den Benutzer relevanten Aufgaben. Die Ansicht der Aufgaben lässt sich erweitern, so dass eine Aufgabe im Detail mit allen bisherigen Tätigkeiten und Informationen angezeigt wird. Zudem findet sich hier ein Icon, um die Aufgabe zu löschen oder zu ändern.</w:t>
+      </w:r>
+    </w:p>
+    <w:p>
+      <w:r>
+        <w:t>Will der Benutzer eine neue Aufgabe hinzufügen oder eine bestehende Aufgabe verändern, öffnet sich der Aufgabendialog in einem neuen Layer über der Seite. Die Hauptseite wird ausgegraut, so lange der Layer besteht.</w:t>
+      </w:r>
+    </w:p>
+    <w:p>
+      <w:pPr>
+        <w:pStyle w:val="berschrift3"/>
+      </w:pPr>
+      <w:bookmarkStart w:id="32" w:name="_Toc210052120"/>
+      <w:proofErr w:type="spellStart"/>
+      <w:r>
+        <w:lastRenderedPageBreak/>
+        <w:t>Taskkun</w:t>
+      </w:r>
+      <w:proofErr w:type="spellEnd"/>
+      <w:r>
+        <w:t xml:space="preserve"> verwalten</w:t>
+      </w:r>
+      <w:r>
+        <w:t xml:space="preserve"> (Nur für Verwalter)</w:t>
+      </w:r>
+      <w:bookmarkEnd w:id="32"/>
+    </w:p>
+    <w:p>
+      <w:r>
+        <w:t xml:space="preserve">In der </w:t>
+      </w:r>
+      <w:proofErr w:type="spellStart"/>
+      <w:r>
+        <w:t>Infobar</w:t>
+      </w:r>
+      <w:proofErr w:type="spellEnd"/>
+      <w:r>
+        <w:t xml:space="preserve"> wird die </w:t>
+      </w:r>
+      <w:proofErr w:type="spellStart"/>
+      <w:r>
+        <w:t>Anzahld</w:t>
+      </w:r>
+      <w:proofErr w:type="spellEnd"/>
+      <w:r>
+        <w:t xml:space="preserve"> er vorhandenen Benutzer, Gruppen und Aufgabenabläufe angezeigt.</w:t>
+      </w:r>
+    </w:p>
+    <w:p>
+      <w:r>
+        <w:t>Das Hauptfenster ist zweigeteilt. Zum einen zeigt es eine Liste der vorhandenen Benutzer, die sich ebenso ändern lassen wie Aufgaben. Dazu noch eine Liste mit Gruppen und Aufgabenabläufen mit analogen Funktionalitäten.</w:t>
+      </w:r>
+    </w:p>
+    <w:p>
+      <w:pPr>
+        <w:rPr>
+          <w:highlight w:val="yellow"/>
+        </w:rPr>
+      </w:pPr>
+    </w:p>
+    <w:p>
+      <w:r>
+        <w:rPr>
+          <w:highlight w:val="yellow"/>
+        </w:rPr>
+        <w:t>Noch zu klären: wie funktioniert das Anlegen/Bearbeiten von Aufgabenabläufen und Gruppen?</w:t>
+      </w:r>
+    </w:p>
+    <w:p>
+      <w:pPr>
+        <w:rPr>
+          <w:highlight w:val="yellow"/>
+        </w:rPr>
+      </w:pPr>
+      <w:r>
+        <w:rPr>
+          <w:highlight w:val="yellow"/>
+        </w:rPr>
+        <w:t>Sollen Gruppen überhaupt separat definiert werden können oder nur im Zusammenhang mit Aufgabenabläufen?</w:t>
+      </w:r>
+    </w:p>
+    <w:p>
+      <w:pPr>
+        <w:rPr>
+          <w:highlight w:val="yellow"/>
+        </w:rPr>
+      </w:pPr>
+      <w:r>
+        <w:rPr>
+          <w:highlight w:val="yellow"/>
+        </w:rPr>
+        <w:t>Im Grunde sind das 3 Anforderungen: Nutzer, Gruppen, Aufgabenabläufe.</w:t>
+      </w:r>
+    </w:p>
+    <w:p>
+      <w:pPr>
+        <w:rPr>
+          <w:highlight w:val="yellow"/>
+        </w:rPr>
+      </w:pPr>
+      <w:r>
+        <w:rPr>
+          <w:highlight w:val="yellow"/>
+        </w:rPr>
+        <w:t>Nutzer hängen an Gruppen.</w:t>
+      </w:r>
+    </w:p>
+    <w:p>
+      <w:pPr>
+        <w:rPr>
+          <w:highlight w:val="yellow"/>
+        </w:rPr>
+      </w:pPr>
+      <w:r>
+        <w:rPr>
+          <w:highlight w:val="yellow"/>
+        </w:rPr>
+        <w:t>Gruppen hängen an Aufgabenabläufen</w:t>
+      </w:r>
+    </w:p>
+    <w:p>
+      <w:pPr>
+        <w:rPr>
+          <w:highlight w:val="yellow"/>
+        </w:rPr>
+      </w:pPr>
+      <w:r>
+        <w:rPr>
+          <w:highlight w:val="yellow"/>
+        </w:rPr>
+        <w:t>Liste von Gruppen</w:t>
+      </w:r>
+    </w:p>
+    <w:p>
+      <w:pPr>
+        <w:pStyle w:val="Listenabsatz"/>
+        <w:numPr>
+          <w:ilvl w:val="0"/>
+          <w:numId w:val="18"/>
+        </w:numPr>
+        <w:rPr>
+          <w:highlight w:val="yellow"/>
+        </w:rPr>
+      </w:pPr>
+      <w:r>
+        <w:rPr>
+          <w:highlight w:val="yellow"/>
+        </w:rPr>
+        <w:t>Alle Gruppen</w:t>
+      </w:r>
+    </w:p>
+    <w:p>
+      <w:pPr>
+        <w:pStyle w:val="Listenabsatz"/>
+        <w:numPr>
+          <w:ilvl w:val="0"/>
+          <w:numId w:val="18"/>
+        </w:numPr>
+        <w:rPr>
+          <w:highlight w:val="yellow"/>
+        </w:rPr>
+      </w:pPr>
+      <w:r>
+        <w:rPr>
+          <w:highlight w:val="yellow"/>
+        </w:rPr>
+        <w:t>Wozu Gruppendetails?</w:t>
+      </w:r>
+    </w:p>
+    <w:p>
+      <w:pPr>
+        <w:pStyle w:val="Listenabsatz"/>
+        <w:numPr>
+          <w:ilvl w:val="0"/>
+          <w:numId w:val="18"/>
+        </w:numPr>
+        <w:rPr>
+          <w:highlight w:val="yellow"/>
+        </w:rPr>
+      </w:pPr>
+      <w:r>
+        <w:rPr>
+          <w:highlight w:val="yellow"/>
+        </w:rPr>
+        <w:t>Gruppe hat nur Name und ID</w:t>
+      </w:r>
+    </w:p>
+    <w:p>
+      <w:pPr>
+        <w:pStyle w:val="Listenabsatz"/>
+        <w:numPr>
+          <w:ilvl w:val="0"/>
+          <w:numId w:val="18"/>
+        </w:numPr>
+        <w:rPr>
+          <w:highlight w:val="yellow"/>
+        </w:rPr>
+      </w:pPr>
+      <w:r>
+        <w:rPr>
+          <w:highlight w:val="yellow"/>
+        </w:rPr>
+        <w:t>Gruppe hat direkt Nutzerliste mit zugewiesenen Nutzern</w:t>
+      </w:r>
+    </w:p>
+    <w:p>
+      <w:pPr>
+        <w:pStyle w:val="Listenabsatz"/>
+        <w:numPr>
+          <w:ilvl w:val="0"/>
+          <w:numId w:val="18"/>
+        </w:numPr>
+        <w:rPr>
+          <w:highlight w:val="yellow"/>
+        </w:rPr>
+      </w:pPr>
+      <w:r>
+        <w:rPr>
+          <w:highlight w:val="yellow"/>
+        </w:rPr>
+        <w:t>Liste mit Aufgabenabläufen, in denen die Gruppe eingebunden ist (Möglichkeit zu entfernen)</w:t>
+      </w:r>
+    </w:p>
+    <w:p>
+      <w:pPr>
+        <w:rPr>
+          <w:highlight w:val="yellow"/>
+        </w:rPr>
+      </w:pPr>
+      <w:r>
+        <w:rPr>
+          <w:highlight w:val="yellow"/>
+        </w:rPr>
+        <w:t>Aufgabenabläufe</w:t>
+      </w:r>
+    </w:p>
+    <w:p>
+      <w:pPr>
+        <w:pStyle w:val="Listenabsatz"/>
+        <w:numPr>
+          <w:ilvl w:val="0"/>
+          <w:numId w:val="18"/>
+        </w:numPr>
+        <w:rPr>
+          <w:highlight w:val="yellow"/>
+        </w:rPr>
+      </w:pPr>
+      <w:r>
+        <w:rPr>
+          <w:highlight w:val="yellow"/>
+        </w:rPr>
+        <w:t>Alle Aufgabenabläufe</w:t>
+      </w:r>
+    </w:p>
+    <w:p>
+      <w:pPr>
+        <w:pStyle w:val="Listenabsatz"/>
+        <w:numPr>
+          <w:ilvl w:val="0"/>
+          <w:numId w:val="18"/>
+        </w:numPr>
+        <w:rPr>
+          <w:highlight w:val="yellow"/>
+        </w:rPr>
+      </w:pPr>
+      <w:r>
+        <w:rPr>
+          <w:highlight w:val="yellow"/>
+        </w:rPr>
+        <w:t>Keine Details, nur ID und Name</w:t>
+      </w:r>
+    </w:p>
+    <w:p>
+      <w:pPr>
+        <w:pStyle w:val="Listenabsatz"/>
+        <w:numPr>
+          <w:ilvl w:val="0"/>
+          <w:numId w:val="18"/>
+        </w:numPr>
+        <w:rPr>
+          <w:highlight w:val="yellow"/>
+        </w:rPr>
+      </w:pPr>
+      <w:r>
+        <w:rPr>
+          <w:highlight w:val="yellow"/>
+        </w:rPr>
+        <w:t>Aufgabenabläufe hat Gruppen in bestimmter Reihenfolge</w:t>
+      </w:r>
+    </w:p>
+    <w:p>
+      <w:pPr>
+        <w:pStyle w:val="berschrift3"/>
+      </w:pPr>
+      <w:bookmarkStart w:id="33" w:name="_Toc210052121"/>
+      <w:r>
+        <w:t>Einstellungen</w:t>
+      </w:r>
+      <w:bookmarkEnd w:id="33"/>
+    </w:p>
+    <w:p>
+      <w:r>
+        <w:t xml:space="preserve">Auf dieser Hauptseite wird nur die eigene ID/Email in der </w:t>
+      </w:r>
+      <w:proofErr w:type="spellStart"/>
+      <w:r>
+        <w:t>Infobar</w:t>
+      </w:r>
+      <w:proofErr w:type="spellEnd"/>
+      <w:r>
+        <w:t xml:space="preserve"> angezeigt.</w:t>
+      </w:r>
+    </w:p>
+    <w:p>
+      <w:r>
+        <w:t xml:space="preserve">Auf dieser Seite kann der Benutzer seine eigenen Benutzerdaten ändern. Diese sind als Formular im Hauptfenster aufgelistet. Weiterführende Informationen über den Benutzer (Gruppen und </w:t>
+      </w:r>
+      <w:r>
+        <w:t>Rolle) sind als nicht änderbare Felder angegeben.</w:t>
+      </w:r>
+    </w:p>
+    <w:p>
+      <w:pPr>
+        <w:pStyle w:val="berschrift1"/>
+      </w:pPr>
+      <w:bookmarkStart w:id="34" w:name="_Toc210052122"/>
       <w:r>
         <w:t>Finanzierung der Plattform</w:t>
       </w:r>
-      <w:bookmarkEnd w:id="25"/>
+      <w:bookmarkEnd w:id="34"/>
     </w:p>
     <w:p>
       <w:r>
@@ -4959,12 +6459,60 @@
       </w:r>
     </w:p>
     <w:p>
-      <w:r>
-        <w:t xml:space="preserve">Für kleine Projektteams wird dies kostenfrei erfolgen. Es werden Beschränkungen einprogrammiert, so dass Projektteams nur eine bestimmte Anzahl von Aufgabenabläufen, Benutzern etc. anlegen </w:t>
-      </w:r>
+      <w:pPr>
+        <w:pStyle w:val="berschrift3"/>
+      </w:pPr>
+      <w:bookmarkStart w:id="35" w:name="_Toc210052123"/>
+      <w:r>
+        <w:t>Premium-Accounts</w:t>
+      </w:r>
+      <w:bookmarkEnd w:id="35"/>
+    </w:p>
+    <w:p>
+      <w:r>
+        <w:t xml:space="preserve">Für kleine Projektteams wird dies kostenfrei erfolgen. Es werden Beschränkungen einprogrammiert, so dass Projektteams nur eine bestimmte Anzahl von Aufgabenabläufen, Benutzern etc. anlegen kann. Wenn das Projektteam </w:t>
+      </w:r>
+      <w:proofErr w:type="spellStart"/>
+      <w:r>
+        <w:t>Taskkun</w:t>
+      </w:r>
+      <w:proofErr w:type="spellEnd"/>
+      <w:r>
+        <w:t xml:space="preserve"> intensiver nutzen will, muss es eine monatliche Gebühr entrichten und wird für mehr Kapazität freigeschaltet.</w:t>
+      </w:r>
+    </w:p>
+    <w:p>
+      <w:pPr>
+        <w:pStyle w:val="berschrift3"/>
+      </w:pPr>
+      <w:bookmarkStart w:id="36" w:name="_Toc210052124"/>
       <w:r>
         <w:lastRenderedPageBreak/>
-        <w:t xml:space="preserve">kann. Wenn das Projektteam </w:t>
+        <w:t>Lizenzierung</w:t>
+      </w:r>
+      <w:bookmarkEnd w:id="36"/>
+    </w:p>
+    <w:p>
+      <w:r>
+        <w:t xml:space="preserve">Da es durchaus Teams geben kann, die </w:t>
+      </w:r>
+      <w:r>
+        <w:t xml:space="preserve">Bedenken hinsichtlich </w:t>
+      </w:r>
+      <w:r>
+        <w:t>Datenschutz</w:t>
+      </w:r>
+      <w:r>
+        <w:t xml:space="preserve"> oder Ve</w:t>
+      </w:r>
+      <w:r>
+        <w:t>r</w:t>
+      </w:r>
+      <w:r>
+        <w:t>fügbarkeit</w:t>
+      </w:r>
+      <w:r>
+        <w:t xml:space="preserve"> haben, kann über eine Lizenzierung des Produkts nachgedacht werden: ein Projektteam erwirbt gegen einen Betrag eine Installationsversion  von </w:t>
       </w:r>
       <w:proofErr w:type="spellStart"/>
       <w:r>
@@ -4972,64 +6520,68 @@
       </w:r>
       <w:proofErr w:type="spellEnd"/>
       <w:r>
-        <w:t xml:space="preserve"> intensiver nutzen will, muss es eine monatliche Gebühr entrichten und wird für mehr Kapazität freigeschaltet.</w:t>
-      </w:r>
-    </w:p>
-    <w:p>
-      <w:r>
-        <w:t xml:space="preserve">Da es durchaus Teams geben kann, die </w:t>
-      </w:r>
-      <w:r>
-        <w:t xml:space="preserve">Bedenken hinsichtlich </w:t>
-      </w:r>
-      <w:r>
-        <w:t>Datenschutz</w:t>
-      </w:r>
-      <w:r>
-        <w:t xml:space="preserve"> oder </w:t>
+        <w:t xml:space="preserve">, die sie auf eigenen Servern </w:t>
       </w:r>
       <w:proofErr w:type="spellStart"/>
       <w:r>
-        <w:t>Vefügbarkeit</w:t>
+        <w:t>hosten</w:t>
       </w:r>
       <w:proofErr w:type="spellEnd"/>
       <w:r>
-        <w:t xml:space="preserve"> haben, kann über eine Lizenzierung des Produkts nachgedacht werden: ein Projektteam erwirbt gegen einen Betrag eine Installationsversion  von </w:t>
-      </w:r>
+        <w:t xml:space="preserve"> und administrieren k</w:t>
+      </w:r>
+      <w:r>
+        <w:t>önnen</w:t>
+      </w:r>
+      <w:r>
+        <w:t xml:space="preserve">. Das Team ist somit selbst verantwortlich für seinen Daten und deren Sicherheit. Der Preis für dieses Angebot sollte jedoch aufgrund des eigenen Aufwands </w:t>
+      </w:r>
+      <w:r>
+        <w:t xml:space="preserve">eher </w:t>
+      </w:r>
+      <w:r>
+        <w:t xml:space="preserve">hoch </w:t>
+      </w:r>
+      <w:r>
+        <w:t>ausfallen (im Rahmen von 2-3 Jahre reguläre Gebühren für die höchste Ausbaustufe)</w:t>
+      </w:r>
+      <w:r>
+        <w:t>.</w:t>
+      </w:r>
+    </w:p>
+    <w:p>
+      <w:pPr>
+        <w:pStyle w:val="berschrift1"/>
+      </w:pPr>
+      <w:bookmarkStart w:id="37" w:name="_Toc210052125"/>
+      <w:r>
+        <w:t>Konkurrenz</w:t>
+      </w:r>
+      <w:bookmarkEnd w:id="37"/>
+    </w:p>
+    <w:p>
+      <w:pPr>
+        <w:pStyle w:val="berschrift2"/>
+      </w:pPr>
+      <w:bookmarkStart w:id="38" w:name="_Toc210052126"/>
       <w:proofErr w:type="spellStart"/>
       <w:r>
-        <w:t>Taskkun</w:t>
-      </w:r>
+        <w:t>Mite</w:t>
+      </w:r>
+      <w:bookmarkEnd w:id="38"/>
       <w:proofErr w:type="spellEnd"/>
-      <w:r>
-        <w:t xml:space="preserve">, die sie auf eigenen Servern </w:t>
-      </w:r>
+    </w:p>
+    <w:p>
+      <w:pPr>
+        <w:pStyle w:val="berschrift2"/>
+      </w:pPr>
+      <w:bookmarkStart w:id="39" w:name="_Toc210052127"/>
       <w:proofErr w:type="spellStart"/>
       <w:r>
-        <w:t>hosten</w:t>
-      </w:r>
+        <w:t>Basecamp</w:t>
+      </w:r>
+      <w:bookmarkEnd w:id="39"/>
       <w:proofErr w:type="spellEnd"/>
-      <w:r>
-        <w:t xml:space="preserve"> und administrieren k</w:t>
-      </w:r>
-      <w:r>
-        <w:t>önnen</w:t>
-      </w:r>
-      <w:r>
-        <w:t xml:space="preserve">. Das Team ist somit selbst verantwortlich für seinen Daten und deren Sicherheit. Der Preis für dieses Angebot sollte jedoch aufgrund des eigenen Aufwands </w:t>
-      </w:r>
-      <w:r>
-        <w:t xml:space="preserve">eher </w:t>
-      </w:r>
-      <w:r>
-        <w:t xml:space="preserve">hoch </w:t>
-      </w:r>
-      <w:r>
-        <w:t>ausfallen (im Rahmen von 2-3 Jahre reguläre Gebühren für die höchste Ausbaustufe)</w:t>
-      </w:r>
-      <w:r>
-        <w:t>.</w:t>
-      </w:r>
     </w:p>
     <w:p/>
     <w:sectPr>
@@ -5810,6 +7362,118 @@
     </w:lvl>
   </w:abstractNum>
   <w:abstractNum w:abstractNumId="7">
+    <w:nsid w:val="39326314"/>
+    <w:multiLevelType w:val="hybridMultilevel"/>
+    <w:tmpl w:val="44C46D7E"/>
+    <w:lvl w:ilvl="0" w:tplc="C84473EA">
+      <w:numFmt w:val="bullet"/>
+      <w:lvlText w:val="-"/>
+      <w:lvlJc w:val="left"/>
+      <w:pPr>
+        <w:ind w:left="720" w:hanging="360"/>
+      </w:pPr>
+      <w:rPr>
+        <w:rFonts w:ascii="Calibri" w:eastAsiaTheme="minorHAnsi" w:hAnsi="Calibri" w:cstheme="minorBidi" w:hint="default"/>
+      </w:rPr>
+    </w:lvl>
+    <w:lvl w:ilvl="1" w:tplc="04070003" w:tentative="1">
+      <w:start w:val="1"/>
+      <w:numFmt w:val="bullet"/>
+      <w:lvlText w:val="o"/>
+      <w:lvlJc w:val="left"/>
+      <w:pPr>
+        <w:ind w:left="1440" w:hanging="360"/>
+      </w:pPr>
+      <w:rPr>
+        <w:rFonts w:ascii="Courier New" w:hAnsi="Courier New" w:cs="Courier New" w:hint="default"/>
+      </w:rPr>
+    </w:lvl>
+    <w:lvl w:ilvl="2" w:tplc="04070005" w:tentative="1">
+      <w:start w:val="1"/>
+      <w:numFmt w:val="bullet"/>
+      <w:lvlText w:val=""/>
+      <w:lvlJc w:val="left"/>
+      <w:pPr>
+        <w:ind w:left="2160" w:hanging="360"/>
+      </w:pPr>
+      <w:rPr>
+        <w:rFonts w:ascii="Wingdings" w:hAnsi="Wingdings" w:hint="default"/>
+      </w:rPr>
+    </w:lvl>
+    <w:lvl w:ilvl="3" w:tplc="04070001" w:tentative="1">
+      <w:start w:val="1"/>
+      <w:numFmt w:val="bullet"/>
+      <w:lvlText w:val=""/>
+      <w:lvlJc w:val="left"/>
+      <w:pPr>
+        <w:ind w:left="2880" w:hanging="360"/>
+      </w:pPr>
+      <w:rPr>
+        <w:rFonts w:ascii="Symbol" w:hAnsi="Symbol" w:hint="default"/>
+      </w:rPr>
+    </w:lvl>
+    <w:lvl w:ilvl="4" w:tplc="04070003" w:tentative="1">
+      <w:start w:val="1"/>
+      <w:numFmt w:val="bullet"/>
+      <w:lvlText w:val="o"/>
+      <w:lvlJc w:val="left"/>
+      <w:pPr>
+        <w:ind w:left="3600" w:hanging="360"/>
+      </w:pPr>
+      <w:rPr>
+        <w:rFonts w:ascii="Courier New" w:hAnsi="Courier New" w:cs="Courier New" w:hint="default"/>
+      </w:rPr>
+    </w:lvl>
+    <w:lvl w:ilvl="5" w:tplc="04070005" w:tentative="1">
+      <w:start w:val="1"/>
+      <w:numFmt w:val="bullet"/>
+      <w:lvlText w:val=""/>
+      <w:lvlJc w:val="left"/>
+      <w:pPr>
+        <w:ind w:left="4320" w:hanging="360"/>
+      </w:pPr>
+      <w:rPr>
+        <w:rFonts w:ascii="Wingdings" w:hAnsi="Wingdings" w:hint="default"/>
+      </w:rPr>
+    </w:lvl>
+    <w:lvl w:ilvl="6" w:tplc="04070001" w:tentative="1">
+      <w:start w:val="1"/>
+      <w:numFmt w:val="bullet"/>
+      <w:lvlText w:val=""/>
+      <w:lvlJc w:val="left"/>
+      <w:pPr>
+        <w:ind w:left="5040" w:hanging="360"/>
+      </w:pPr>
+      <w:rPr>
+        <w:rFonts w:ascii="Symbol" w:hAnsi="Symbol" w:hint="default"/>
+      </w:rPr>
+    </w:lvl>
+    <w:lvl w:ilvl="7" w:tplc="04070003" w:tentative="1">
+      <w:start w:val="1"/>
+      <w:numFmt w:val="bullet"/>
+      <w:lvlText w:val="o"/>
+      <w:lvlJc w:val="left"/>
+      <w:pPr>
+        <w:ind w:left="5760" w:hanging="360"/>
+      </w:pPr>
+      <w:rPr>
+        <w:rFonts w:ascii="Courier New" w:hAnsi="Courier New" w:cs="Courier New" w:hint="default"/>
+      </w:rPr>
+    </w:lvl>
+    <w:lvl w:ilvl="8" w:tplc="04070005" w:tentative="1">
+      <w:start w:val="1"/>
+      <w:numFmt w:val="bullet"/>
+      <w:lvlText w:val=""/>
+      <w:lvlJc w:val="left"/>
+      <w:pPr>
+        <w:ind w:left="6480" w:hanging="360"/>
+      </w:pPr>
+      <w:rPr>
+        <w:rFonts w:ascii="Wingdings" w:hAnsi="Wingdings" w:hint="default"/>
+      </w:rPr>
+    </w:lvl>
+  </w:abstractNum>
+  <w:abstractNum w:abstractNumId="8">
     <w:nsid w:val="4074649B"/>
     <w:multiLevelType w:val="hybridMultilevel"/>
     <w:tmpl w:val="D9588AFA"/>
@@ -5922,7 +7586,7 @@
       </w:rPr>
     </w:lvl>
   </w:abstractNum>
-  <w:abstractNum w:abstractNumId="8">
+  <w:abstractNum w:abstractNumId="9">
     <w:nsid w:val="4E0E2380"/>
     <w:multiLevelType w:val="multilevel"/>
     <w:tmpl w:val="2A8C7FD6"/>
@@ -6071,7 +7735,7 @@
       </w:rPr>
     </w:lvl>
   </w:abstractNum>
-  <w:abstractNum w:abstractNumId="9">
+  <w:abstractNum w:abstractNumId="10">
     <w:nsid w:val="4EC35627"/>
     <w:multiLevelType w:val="hybridMultilevel"/>
     <w:tmpl w:val="D6F04A5A"/>
@@ -6184,7 +7848,7 @@
       </w:rPr>
     </w:lvl>
   </w:abstractNum>
-  <w:abstractNum w:abstractNumId="10">
+  <w:abstractNum w:abstractNumId="11">
     <w:nsid w:val="51CE244C"/>
     <w:multiLevelType w:val="hybridMultilevel"/>
     <w:tmpl w:val="6ABE6EC8"/>
@@ -6324,7 +7988,7 @@
       </w:rPr>
     </w:lvl>
   </w:abstractNum>
-  <w:abstractNum w:abstractNumId="11">
+  <w:abstractNum w:abstractNumId="12">
     <w:nsid w:val="533D2323"/>
     <w:multiLevelType w:val="multilevel"/>
     <w:tmpl w:val="73CE3EC0"/>
@@ -6473,7 +8137,7 @@
       </w:rPr>
     </w:lvl>
   </w:abstractNum>
-  <w:abstractNum w:abstractNumId="12">
+  <w:abstractNum w:abstractNumId="13">
     <w:nsid w:val="58C13A93"/>
     <w:multiLevelType w:val="hybridMultilevel"/>
     <w:tmpl w:val="B9684EAE"/>
@@ -6586,7 +8250,7 @@
       </w:rPr>
     </w:lvl>
   </w:abstractNum>
-  <w:abstractNum w:abstractNumId="13">
+  <w:abstractNum w:abstractNumId="14">
     <w:nsid w:val="5EC32BB6"/>
     <w:multiLevelType w:val="hybridMultilevel"/>
     <w:tmpl w:val="4938760E"/>
@@ -6699,7 +8363,7 @@
       </w:rPr>
     </w:lvl>
   </w:abstractNum>
-  <w:abstractNum w:abstractNumId="14">
+  <w:abstractNum w:abstractNumId="15">
     <w:nsid w:val="5FBE3888"/>
     <w:multiLevelType w:val="hybridMultilevel"/>
     <w:tmpl w:val="ED2434EA"/>
@@ -6812,7 +8476,7 @@
       </w:rPr>
     </w:lvl>
   </w:abstractNum>
-  <w:abstractNum w:abstractNumId="15">
+  <w:abstractNum w:abstractNumId="16">
     <w:nsid w:val="5FDC4A21"/>
     <w:multiLevelType w:val="hybridMultilevel"/>
     <w:tmpl w:val="447464D2"/>
@@ -6925,7 +8589,7 @@
       </w:rPr>
     </w:lvl>
   </w:abstractNum>
-  <w:abstractNum w:abstractNumId="16">
+  <w:abstractNum w:abstractNumId="17">
     <w:nsid w:val="76823158"/>
     <w:multiLevelType w:val="hybridMultilevel"/>
     <w:tmpl w:val="8B3272C4"/>
@@ -7039,7 +8703,7 @@
     </w:lvl>
   </w:abstractNum>
   <w:num w:numId="1">
-    <w:abstractNumId w:val="16"/>
+    <w:abstractNumId w:val="17"/>
   </w:num>
   <w:num w:numId="2">
     <w:abstractNumId w:val="0"/>
@@ -7051,43 +8715,46 @@
     <w:abstractNumId w:val="3"/>
   </w:num>
   <w:num w:numId="5">
-    <w:abstractNumId w:val="9"/>
+    <w:abstractNumId w:val="10"/>
   </w:num>
   <w:num w:numId="6">
-    <w:abstractNumId w:val="11"/>
+    <w:abstractNumId w:val="12"/>
   </w:num>
   <w:num w:numId="7">
-    <w:abstractNumId w:val="12"/>
+    <w:abstractNumId w:val="13"/>
   </w:num>
   <w:num w:numId="8">
-    <w:abstractNumId w:val="8"/>
+    <w:abstractNumId w:val="9"/>
   </w:num>
   <w:num w:numId="9">
     <w:abstractNumId w:val="2"/>
   </w:num>
   <w:num w:numId="10">
-    <w:abstractNumId w:val="10"/>
+    <w:abstractNumId w:val="11"/>
   </w:num>
   <w:num w:numId="11">
     <w:abstractNumId w:val="6"/>
   </w:num>
   <w:num w:numId="12">
-    <w:abstractNumId w:val="14"/>
+    <w:abstractNumId w:val="15"/>
   </w:num>
   <w:num w:numId="13">
     <w:abstractNumId w:val="4"/>
   </w:num>
   <w:num w:numId="14">
-    <w:abstractNumId w:val="13"/>
+    <w:abstractNumId w:val="14"/>
   </w:num>
   <w:num w:numId="15">
-    <w:abstractNumId w:val="7"/>
+    <w:abstractNumId w:val="8"/>
   </w:num>
   <w:num w:numId="16">
     <w:abstractNumId w:val="1"/>
   </w:num>
   <w:num w:numId="17">
-    <w:abstractNumId w:val="15"/>
+    <w:abstractNumId w:val="16"/>
+  </w:num>
+  <w:num w:numId="18">
+    <w:abstractNumId w:val="7"/>
   </w:num>
 </w:numbering>
 </file>
@@ -9427,8 +11094,8 @@
     <dgm:cxn modelId="{DF9281B1-84DA-4F42-904E-847376A8E709}" srcId="{6BE1148F-6093-4296-BEF8-B8D0FC00EAC3}" destId="{04502428-A36E-4F2E-AD48-1FB763E1B712}" srcOrd="3" destOrd="0" parTransId="{CFACBAC5-0EDE-4E8B-BD46-C29A3A4A0336}" sibTransId="{CAD825C7-8D07-4F0D-AA48-F7D9144D3507}"/>
     <dgm:cxn modelId="{CE858888-54DC-429D-9D16-E39836DDFDB4}" type="presOf" srcId="{6B527012-0145-4D8C-A928-E25B18092A09}" destId="{A88CF589-A099-4E98-B09C-04F833BCDF51}" srcOrd="0" destOrd="0" presId="urn:microsoft.com/office/officeart/2005/8/layout/hProcess9"/>
     <dgm:cxn modelId="{8F580D3C-2D8F-45AE-8FF8-46A335C51CBE}" srcId="{6BE1148F-6093-4296-BEF8-B8D0FC00EAC3}" destId="{6B527012-0145-4D8C-A928-E25B18092A09}" srcOrd="0" destOrd="0" parTransId="{09BF7A97-10B6-4561-92A8-BC9EFE80FB99}" sibTransId="{CB1D7D72-56ED-414D-B6C5-74488EF0EF5D}"/>
+    <dgm:cxn modelId="{6DE36FC0-4EC7-407A-A405-60D5B5DA14B2}" type="presOf" srcId="{3EA6105F-B7FB-4901-A8A7-06EA33774B13}" destId="{9791BB18-83D0-4EE7-BD72-F5738419F3D9}" srcOrd="0" destOrd="0" presId="urn:microsoft.com/office/officeart/2005/8/layout/hProcess9"/>
     <dgm:cxn modelId="{037D6D89-0B65-4D76-B3B2-AB2D5FE59842}" type="presOf" srcId="{E2F4CE04-25B1-4078-8BA5-DEE60B8DD6DD}" destId="{1E100CFC-862A-432A-B632-1261A10FFB7B}" srcOrd="0" destOrd="0" presId="urn:microsoft.com/office/officeart/2005/8/layout/hProcess9"/>
-    <dgm:cxn modelId="{6DE36FC0-4EC7-407A-A405-60D5B5DA14B2}" type="presOf" srcId="{3EA6105F-B7FB-4901-A8A7-06EA33774B13}" destId="{9791BB18-83D0-4EE7-BD72-F5738419F3D9}" srcOrd="0" destOrd="0" presId="urn:microsoft.com/office/officeart/2005/8/layout/hProcess9"/>
     <dgm:cxn modelId="{EB8CBBCB-28BD-4289-848C-8A96115491B2}" srcId="{6BE1148F-6093-4296-BEF8-B8D0FC00EAC3}" destId="{E2F4CE04-25B1-4078-8BA5-DEE60B8DD6DD}" srcOrd="1" destOrd="0" parTransId="{2895FA74-3358-42F3-87D1-C0BA45233B95}" sibTransId="{C72C96D3-75A8-45BA-AE11-40436DC7BDED}"/>
     <dgm:cxn modelId="{F7FE68CE-EE1B-4603-9FBB-EE026CD1E7F2}" type="presParOf" srcId="{03E3577F-DDDE-4BAD-8B0E-D529AEAADD8C}" destId="{45AA73C4-C52E-45C0-BCA3-81403E5822D9}" srcOrd="0" destOrd="0" presId="urn:microsoft.com/office/officeart/2005/8/layout/hProcess9"/>
     <dgm:cxn modelId="{ACAAA746-538B-4871-B943-EBA9B3D8D005}" type="presParOf" srcId="{03E3577F-DDDE-4BAD-8B0E-D529AEAADD8C}" destId="{AECDBCD7-4977-41EA-A118-0F1279CB3474}" srcOrd="1" destOrd="0" presId="urn:microsoft.com/office/officeart/2005/8/layout/hProcess9"/>
@@ -12148,383 +13815,6 @@
 </dgm:styleDef>
 </file>
 
-<file path=word/glossary/document.xml><?xml version="1.0" encoding="utf-8"?>
-<w:glossaryDocument xmlns:ve="http://schemas.openxmlformats.org/markup-compatibility/2006" xmlns:o="urn:schemas-microsoft-com:office:office" xmlns:r="http://schemas.openxmlformats.org/officeDocument/2006/relationships" xmlns:m="http://schemas.openxmlformats.org/officeDocument/2006/math" xmlns:v="urn:schemas-microsoft-com:vml" xmlns:wp="http://schemas.openxmlformats.org/drawingml/2006/wordprocessingDrawing" xmlns:w10="urn:schemas-microsoft-com:office:word" xmlns:w="http://schemas.openxmlformats.org/wordprocessingml/2006/main" xmlns:wne="http://schemas.microsoft.com/office/word/2006/wordml">
-  <w:docParts>
-    <w:docPart>
-      <w:docPartPr>
-        <w:name w:val="870B9C2151FE45E4A0A5B2EC0AAA7C94"/>
-        <w:category>
-          <w:name w:val="Allgemein"/>
-          <w:gallery w:val="placeholder"/>
-        </w:category>
-        <w:types>
-          <w:type w:val="bbPlcHdr"/>
-        </w:types>
-        <w:behaviors>
-          <w:behavior w:val="content"/>
-        </w:behaviors>
-        <w:guid w:val="{0292E0DE-A7EA-48FE-A9D3-672369A8D54E}"/>
-      </w:docPartPr>
-      <w:docPartBody>
-        <w:p>
-          <w:pPr>
-            <w:pStyle w:val="870B9C2151FE45E4A0A5B2EC0AAA7C94"/>
-          </w:pPr>
-          <w:r>
-            <w:rPr>
-              <w:rFonts w:asciiTheme="majorHAnsi" w:eastAsiaTheme="majorEastAsia" w:hAnsiTheme="majorHAnsi" w:cstheme="majorBidi"/>
-            </w:rPr>
-            <w:t>[Geben Sie den Firmennamen ein]</w:t>
-          </w:r>
-        </w:p>
-      </w:docPartBody>
-    </w:docPart>
-    <w:docPart>
-      <w:docPartPr>
-        <w:name w:val="AD34BD97C73D41A0BE11F4CDC8EEA22D"/>
-        <w:category>
-          <w:name w:val="Allgemein"/>
-          <w:gallery w:val="placeholder"/>
-        </w:category>
-        <w:types>
-          <w:type w:val="bbPlcHdr"/>
-        </w:types>
-        <w:behaviors>
-          <w:behavior w:val="content"/>
-        </w:behaviors>
-        <w:guid w:val="{DB99F12B-FA1C-493A-B6FB-2D03FB63F3FF}"/>
-      </w:docPartPr>
-      <w:docPartBody>
-        <w:p>
-          <w:pPr>
-            <w:pStyle w:val="AD34BD97C73D41A0BE11F4CDC8EEA22D"/>
-          </w:pPr>
-          <w:r>
-            <w:rPr>
-              <w:rFonts w:asciiTheme="majorHAnsi" w:eastAsiaTheme="majorEastAsia" w:hAnsiTheme="majorHAnsi" w:cstheme="majorBidi"/>
-              <w:color w:val="4F81BD" w:themeColor="accent1"/>
-              <w:sz w:val="80"/>
-              <w:szCs w:val="80"/>
-            </w:rPr>
-            <w:t>[Geben Sie den Titel des Dokuments ein]</w:t>
-          </w:r>
-        </w:p>
-      </w:docPartBody>
-    </w:docPart>
-  </w:docParts>
-</w:glossaryDocument>
-</file>
-
-<file path=word/glossary/fontTable.xml><?xml version="1.0" encoding="utf-8"?>
-<w:fonts xmlns:r="http://schemas.openxmlformats.org/officeDocument/2006/relationships" xmlns:w="http://schemas.openxmlformats.org/wordprocessingml/2006/main">
-  <w:font w:name="Symbol">
-    <w:panose1 w:val="05050102010706020507"/>
-    <w:charset w:val="02"/>
-    <w:family w:val="roman"/>
-    <w:pitch w:val="variable"/>
-    <w:sig w:usb0="00000000" w:usb1="10000000" w:usb2="00000000" w:usb3="00000000" w:csb0="80000000" w:csb1="00000000"/>
-  </w:font>
-  <w:font w:name="Times New Roman">
-    <w:panose1 w:val="02020603050405020304"/>
-    <w:charset w:val="00"/>
-    <w:family w:val="roman"/>
-    <w:pitch w:val="variable"/>
-    <w:sig w:usb0="20002A87" w:usb1="80000000" w:usb2="00000008" w:usb3="00000000" w:csb0="000001FF" w:csb1="00000000"/>
-  </w:font>
-  <w:font w:name="Courier New">
-    <w:panose1 w:val="02070309020205020404"/>
-    <w:charset w:val="00"/>
-    <w:family w:val="modern"/>
-    <w:pitch w:val="fixed"/>
-    <w:sig w:usb0="20002A87" w:usb1="80000000" w:usb2="00000008" w:usb3="00000000" w:csb0="000001FF" w:csb1="00000000"/>
-  </w:font>
-  <w:font w:name="Wingdings">
-    <w:panose1 w:val="05000000000000000000"/>
-    <w:charset w:val="02"/>
-    <w:family w:val="auto"/>
-    <w:pitch w:val="variable"/>
-    <w:sig w:usb0="00000000" w:usb1="10000000" w:usb2="00000000" w:usb3="00000000" w:csb0="80000000" w:csb1="00000000"/>
-  </w:font>
-  <w:font w:name="Calibri">
-    <w:panose1 w:val="020F0502020204030204"/>
-    <w:charset w:val="00"/>
-    <w:family w:val="swiss"/>
-    <w:pitch w:val="variable"/>
-    <w:sig w:usb0="A00002EF" w:usb1="4000207B" w:usb2="00000000" w:usb3="00000000" w:csb0="0000009F" w:csb1="00000000"/>
-  </w:font>
-  <w:font w:name="Cambria">
-    <w:panose1 w:val="02040503050406030204"/>
-    <w:charset w:val="00"/>
-    <w:family w:val="roman"/>
-    <w:pitch w:val="variable"/>
-    <w:sig w:usb0="A00002EF" w:usb1="4000004B" w:usb2="00000000" w:usb3="00000000" w:csb0="0000009F" w:csb1="00000000"/>
-  </w:font>
-  <w:font w:name="Tahoma">
-    <w:panose1 w:val="020B0604030504040204"/>
-    <w:charset w:val="00"/>
-    <w:family w:val="swiss"/>
-    <w:notTrueType/>
-    <w:pitch w:val="variable"/>
-    <w:sig w:usb0="00000003" w:usb1="00000000" w:usb2="00000000" w:usb3="00000000" w:csb0="00000001" w:csb1="00000000"/>
-  </w:font>
-</w:fonts>
-</file>
-
-<file path=word/glossary/settings.xml><?xml version="1.0" encoding="utf-8"?>
-<w:settings xmlns:o="urn:schemas-microsoft-com:office:office" xmlns:r="http://schemas.openxmlformats.org/officeDocument/2006/relationships" xmlns:m="http://schemas.openxmlformats.org/officeDocument/2006/math" xmlns:v="urn:schemas-microsoft-com:vml" xmlns:w10="urn:schemas-microsoft-com:office:word" xmlns:w="http://schemas.openxmlformats.org/wordprocessingml/2006/main" xmlns:sl="http://schemas.openxmlformats.org/schemaLibrary/2006/main">
-  <w:view w:val="normal"/>
-  <w:defaultTabStop w:val="708"/>
-  <w:hyphenationZone w:val="425"/>
-  <w:characterSpacingControl w:val="doNotCompress"/>
-  <w:compat>
-    <w:useFELayout/>
-  </w:compat>
-  <w:rsids>
-    <w:rsidRoot w:val="0033194D"/>
-    <w:rsid w:val="0033194D"/>
-    <w:rsid w:val="00800A42"/>
-    <w:rsid w:val="00AD28DB"/>
-    <w:rsid w:val="00E51611"/>
-  </w:rsids>
-  <m:mathPr>
-    <m:mathFont m:val="Cambria Math"/>
-    <m:brkBin m:val="before"/>
-    <m:brkBinSub m:val="--"/>
-    <m:smallFrac m:val="off"/>
-    <m:dispDef/>
-    <m:lMargin m:val="0"/>
-    <m:rMargin m:val="0"/>
-    <m:defJc m:val="centerGroup"/>
-    <m:wrapIndent m:val="1440"/>
-    <m:intLim m:val="subSup"/>
-    <m:naryLim m:val="undOvr"/>
-  </m:mathPr>
-  <w:themeFontLang w:val="de-DE"/>
-  <w:clrSchemeMapping w:bg1="light1" w:t1="dark1" w:bg2="light2" w:t2="dark2" w:accent1="accent1" w:accent2="accent2" w:accent3="accent3" w:accent4="accent4" w:accent5="accent5" w:accent6="accent6" w:hyperlink="hyperlink" w:followedHyperlink="followedHyperlink"/>
-  <w:decimalSymbol w:val=","/>
-  <w:listSeparator w:val=";"/>
-</w:settings>
-</file>
-
-<file path=word/glossary/styles.xml><?xml version="1.0" encoding="utf-8"?>
-<w:styles xmlns:r="http://schemas.openxmlformats.org/officeDocument/2006/relationships" xmlns:w="http://schemas.openxmlformats.org/wordprocessingml/2006/main">
-  <w:docDefaults>
-    <w:rPrDefault>
-      <w:rPr>
-        <w:rFonts w:asciiTheme="minorHAnsi" w:eastAsiaTheme="minorEastAsia" w:hAnsiTheme="minorHAnsi" w:cstheme="minorBidi"/>
-        <w:sz w:val="22"/>
-        <w:szCs w:val="22"/>
-        <w:lang w:val="de-DE" w:eastAsia="de-DE" w:bidi="ar-SA"/>
-      </w:rPr>
-    </w:rPrDefault>
-    <w:pPrDefault>
-      <w:pPr>
-        <w:spacing w:after="200" w:line="276" w:lineRule="auto"/>
-      </w:pPr>
-    </w:pPrDefault>
-  </w:docDefaults>
-  <w:latentStyles w:defLockedState="0" w:defUIPriority="99" w:defSemiHidden="1" w:defUnhideWhenUsed="1" w:defQFormat="0" w:count="267">
-    <w:lsdException w:name="Normal" w:semiHidden="0" w:uiPriority="0" w:unhideWhenUsed="0" w:qFormat="1"/>
-    <w:lsdException w:name="heading 1" w:semiHidden="0" w:uiPriority="9" w:unhideWhenUsed="0" w:qFormat="1"/>
-    <w:lsdException w:name="heading 2" w:uiPriority="9" w:qFormat="1"/>
-    <w:lsdException w:name="heading 3" w:uiPriority="9" w:qFormat="1"/>
-    <w:lsdException w:name="heading 4" w:uiPriority="9" w:qFormat="1"/>
-    <w:lsdException w:name="heading 5" w:uiPriority="9" w:qFormat="1"/>
-    <w:lsdException w:name="heading 6" w:uiPriority="9" w:qFormat="1"/>
-    <w:lsdException w:name="heading 7" w:uiPriority="9" w:qFormat="1"/>
-    <w:lsdException w:name="heading 8" w:uiPriority="9" w:qFormat="1"/>
-    <w:lsdException w:name="heading 9" w:uiPriority="9" w:qFormat="1"/>
-    <w:lsdException w:name="toc 1" w:uiPriority="39"/>
-    <w:lsdException w:name="toc 2" w:uiPriority="39"/>
-    <w:lsdException w:name="toc 3" w:uiPriority="39"/>
-    <w:lsdException w:name="toc 4" w:uiPriority="39"/>
-    <w:lsdException w:name="toc 5" w:uiPriority="39"/>
-    <w:lsdException w:name="toc 6" w:uiPriority="39"/>
-    <w:lsdException w:name="toc 7" w:uiPriority="39"/>
-    <w:lsdException w:name="toc 8" w:uiPriority="39"/>
-    <w:lsdException w:name="toc 9" w:uiPriority="39"/>
-    <w:lsdException w:name="caption" w:uiPriority="35" w:qFormat="1"/>
-    <w:lsdException w:name="Title" w:semiHidden="0" w:uiPriority="10" w:unhideWhenUsed="0" w:qFormat="1"/>
-    <w:lsdException w:name="Default Paragraph Font" w:uiPriority="1"/>
-    <w:lsdException w:name="Subtitle" w:semiHidden="0" w:uiPriority="11" w:unhideWhenUsed="0" w:qFormat="1"/>
-    <w:lsdException w:name="Strong" w:semiHidden="0" w:uiPriority="22" w:unhideWhenUsed="0" w:qFormat="1"/>
-    <w:lsdException w:name="Emphasis" w:semiHidden="0" w:uiPriority="20" w:unhideWhenUsed="0" w:qFormat="1"/>
-    <w:lsdException w:name="Table Grid" w:semiHidden="0" w:uiPriority="59" w:unhideWhenUsed="0"/>
-    <w:lsdException w:name="Placeholder Text" w:unhideWhenUsed="0"/>
-    <w:lsdException w:name="No Spacing" w:semiHidden="0" w:uiPriority="1" w:unhideWhenUsed="0" w:qFormat="1"/>
-    <w:lsdException w:name="Light Shading" w:semiHidden="0" w:uiPriority="60" w:unhideWhenUsed="0"/>
-    <w:lsdException w:name="Light List" w:semiHidden="0" w:uiPriority="61" w:unhideWhenUsed="0"/>
-    <w:lsdException w:name="Light Grid" w:semiHidden="0" w:uiPriority="62" w:unhideWhenUsed="0"/>
-    <w:lsdException w:name="Medium Shading 1" w:semiHidden="0" w:uiPriority="63" w:unhideWhenUsed="0"/>
-    <w:lsdException w:name="Medium Shading 2" w:semiHidden="0" w:uiPriority="64" w:unhideWhenUsed="0"/>
-    <w:lsdException w:name="Medium List 1" w:semiHidden="0" w:uiPriority="65" w:unhideWhenUsed="0"/>
-    <w:lsdException w:name="Medium List 2" w:semiHidden="0" w:uiPriority="66" w:unhideWhenUsed="0"/>
-    <w:lsdException w:name="Medium Grid 1" w:semiHidden="0" w:uiPriority="67" w:unhideWhenUsed="0"/>
-    <w:lsdException w:name="Medium Grid 2" w:semiHidden="0" w:uiPriority="68" w:unhideWhenUsed="0"/>
-    <w:lsdException w:name="Medium Grid 3" w:semiHidden="0" w:uiPriority="69" w:unhideWhenUsed="0"/>
-    <w:lsdException w:name="Dark List" w:semiHidden="0" w:uiPriority="70" w:unhideWhenUsed="0"/>
-    <w:lsdException w:name="Colorful Shading" w:semiHidden="0" w:uiPriority="71" w:unhideWhenUsed="0"/>
-    <w:lsdException w:name="Colorful List" w:semiHidden="0" w:uiPriority="72" w:unhideWhenUsed="0"/>
-    <w:lsdException w:name="Colorful Grid" w:semiHidden="0" w:uiPriority="73" w:unhideWhenUsed="0"/>
-    <w:lsdException w:name="Light Shading Accent 1" w:semiHidden="0" w:uiPriority="60" w:unhideWhenUsed="0"/>
-    <w:lsdException w:name="Light List Accent 1" w:semiHidden="0" w:uiPriority="61" w:unhideWhenUsed="0"/>
-    <w:lsdException w:name="Light Grid Accent 1" w:semiHidden="0" w:uiPriority="62" w:unhideWhenUsed="0"/>
-    <w:lsdException w:name="Medium Shading 1 Accent 1" w:semiHidden="0" w:uiPriority="63" w:unhideWhenUsed="0"/>
-    <w:lsdException w:name="Medium Shading 2 Accent 1" w:semiHidden="0" w:uiPriority="64" w:unhideWhenUsed="0"/>
-    <w:lsdException w:name="Medium List 1 Accent 1" w:semiHidden="0" w:uiPriority="65" w:unhideWhenUsed="0"/>
-    <w:lsdException w:name="Revision" w:unhideWhenUsed="0"/>
-    <w:lsdException w:name="List Paragraph" w:semiHidden="0" w:uiPriority="34" w:unhideWhenUsed="0" w:qFormat="1"/>
-    <w:lsdException w:name="Quote" w:semiHidden="0" w:uiPriority="29" w:unhideWhenUsed="0" w:qFormat="1"/>
-    <w:lsdException w:name="Intense Quote" w:semiHidden="0" w:uiPriority="30" w:unhideWhenUsed="0" w:qFormat="1"/>
-    <w:lsdException w:name="Medium List 2 Accent 1" w:semiHidden="0" w:uiPriority="66" w:unhideWhenUsed="0"/>
-    <w:lsdException w:name="Medium Grid 1 Accent 1" w:semiHidden="0" w:uiPriority="67" w:unhideWhenUsed="0"/>
-    <w:lsdException w:name="Medium Grid 2 Accent 1" w:semiHidden="0" w:uiPriority="68" w:unhideWhenUsed="0"/>
-    <w:lsdException w:name="Medium Grid 3 Accent 1" w:semiHidden="0" w:uiPriority="69" w:unhideWhenUsed="0"/>
-    <w:lsdException w:name="Dark List Accent 1" w:semiHidden="0" w:uiPriority="70" w:unhideWhenUsed="0"/>
-    <w:lsdException w:name="Colorful Shading Accent 1" w:semiHidden="0" w:uiPriority="71" w:unhideWhenUsed="0"/>
-    <w:lsdException w:name="Colorful List Accent 1" w:semiHidden="0" w:uiPriority="72" w:unhideWhenUsed="0"/>
-    <w:lsdException w:name="Colorful Grid Accent 1" w:semiHidden="0" w:uiPriority="73" w:unhideWhenUsed="0"/>
-    <w:lsdException w:name="Light Shading Accent 2" w:semiHidden="0" w:uiPriority="60" w:unhideWhenUsed="0"/>
-    <w:lsdException w:name="Light List Accent 2" w:semiHidden="0" w:uiPriority="61" w:unhideWhenUsed="0"/>
-    <w:lsdException w:name="Light Grid Accent 2" w:semiHidden="0" w:uiPriority="62" w:unhideWhenUsed="0"/>
-    <w:lsdException w:name="Medium Shading 1 Accent 2" w:semiHidden="0" w:uiPriority="63" w:unhideWhenUsed="0"/>
-    <w:lsdException w:name="Medium Shading 2 Accent 2" w:semiHidden="0" w:uiPriority="64" w:unhideWhenUsed="0"/>
-    <w:lsdException w:name="Medium List 1 Accent 2" w:semiHidden="0" w:uiPriority="65" w:unhideWhenUsed="0"/>
-    <w:lsdException w:name="Medium List 2 Accent 2" w:semiHidden="0" w:uiPriority="66" w:unhideWhenUsed="0"/>
-    <w:lsdException w:name="Medium Grid 1 Accent 2" w:semiHidden="0" w:uiPriority="67" w:unhideWhenUsed="0"/>
-    <w:lsdException w:name="Medium Grid 2 Accent 2" w:semiHidden="0" w:uiPriority="68" w:unhideWhenUsed="0"/>
-    <w:lsdException w:name="Medium Grid 3 Accent 2" w:semiHidden="0" w:uiPriority="69" w:unhideWhenUsed="0"/>
-    <w:lsdException w:name="Dark List Accent 2" w:semiHidden="0" w:uiPriority="70" w:unhideWhenUsed="0"/>
-    <w:lsdException w:name="Colorful Shading Accent 2" w:semiHidden="0" w:uiPriority="71" w:unhideWhenUsed="0"/>
-    <w:lsdException w:name="Colorful List Accent 2" w:semiHidden="0" w:uiPriority="72" w:unhideWhenUsed="0"/>
-    <w:lsdException w:name="Colorful Grid Accent 2" w:semiHidden="0" w:uiPriority="73" w:unhideWhenUsed="0"/>
-    <w:lsdException w:name="Light Shading Accent 3" w:semiHidden="0" w:uiPriority="60" w:unhideWhenUsed="0"/>
-    <w:lsdException w:name="Light List Accent 3" w:semiHidden="0" w:uiPriority="61" w:unhideWhenUsed="0"/>
-    <w:lsdException w:name="Light Grid Accent 3" w:semiHidden="0" w:uiPriority="62" w:unhideWhenUsed="0"/>
-    <w:lsdException w:name="Medium Shading 1 Accent 3" w:semiHidden="0" w:uiPriority="63" w:unhideWhenUsed="0"/>
-    <w:lsdException w:name="Medium Shading 2 Accent 3" w:semiHidden="0" w:uiPriority="64" w:unhideWhenUsed="0"/>
-    <w:lsdException w:name="Medium List 1 Accent 3" w:semiHidden="0" w:uiPriority="65" w:unhideWhenUsed="0"/>
-    <w:lsdException w:name="Medium List 2 Accent 3" w:semiHidden="0" w:uiPriority="66" w:unhideWhenUsed="0"/>
-    <w:lsdException w:name="Medium Grid 1 Accent 3" w:semiHidden="0" w:uiPriority="67" w:unhideWhenUsed="0"/>
-    <w:lsdException w:name="Medium Grid 2 Accent 3" w:semiHidden="0" w:uiPriority="68" w:unhideWhenUsed="0"/>
-    <w:lsdException w:name="Medium Grid 3 Accent 3" w:semiHidden="0" w:uiPriority="69" w:unhideWhenUsed="0"/>
-    <w:lsdException w:name="Dark List Accent 3" w:semiHidden="0" w:uiPriority="70" w:unhideWhenUsed="0"/>
-    <w:lsdException w:name="Colorful Shading Accent 3" w:semiHidden="0" w:uiPriority="71" w:unhideWhenUsed="0"/>
-    <w:lsdException w:name="Colorful List Accent 3" w:semiHidden="0" w:uiPriority="72" w:unhideWhenUsed="0"/>
-    <w:lsdException w:name="Colorful Grid Accent 3" w:semiHidden="0" w:uiPriority="73" w:unhideWhenUsed="0"/>
-    <w:lsdException w:name="Light Shading Accent 4" w:semiHidden="0" w:uiPriority="60" w:unhideWhenUsed="0"/>
-    <w:lsdException w:name="Light List Accent 4" w:semiHidden="0" w:uiPriority="61" w:unhideWhenUsed="0"/>
-    <w:lsdException w:name="Light Grid Accent 4" w:semiHidden="0" w:uiPriority="62" w:unhideWhenUsed="0"/>
-    <w:lsdException w:name="Medium Shading 1 Accent 4" w:semiHidden="0" w:uiPriority="63" w:unhideWhenUsed="0"/>
-    <w:lsdException w:name="Medium Shading 2 Accent 4" w:semiHidden="0" w:uiPriority="64" w:unhideWhenUsed="0"/>
-    <w:lsdException w:name="Medium List 1 Accent 4" w:semiHidden="0" w:uiPriority="65" w:unhideWhenUsed="0"/>
-    <w:lsdException w:name="Medium List 2 Accent 4" w:semiHidden="0" w:uiPriority="66" w:unhideWhenUsed="0"/>
-    <w:lsdException w:name="Medium Grid 1 Accent 4" w:semiHidden="0" w:uiPriority="67" w:unhideWhenUsed="0"/>
-    <w:lsdException w:name="Medium Grid 2 Accent 4" w:semiHidden="0" w:uiPriority="68" w:unhideWhenUsed="0"/>
-    <w:lsdException w:name="Medium Grid 3 Accent 4" w:semiHidden="0" w:uiPriority="69" w:unhideWhenUsed="0"/>
-    <w:lsdException w:name="Dark List Accent 4" w:semiHidden="0" w:uiPriority="70" w:unhideWhenUsed="0"/>
-    <w:lsdException w:name="Colorful Shading Accent 4" w:semiHidden="0" w:uiPriority="71" w:unhideWhenUsed="0"/>
-    <w:lsdException w:name="Colorful List Accent 4" w:semiHidden="0" w:uiPriority="72" w:unhideWhenUsed="0"/>
-    <w:lsdException w:name="Colorful Grid Accent 4" w:semiHidden="0" w:uiPriority="73" w:unhideWhenUsed="0"/>
-    <w:lsdException w:name="Light Shading Accent 5" w:semiHidden="0" w:uiPriority="60" w:unhideWhenUsed="0"/>
-    <w:lsdException w:name="Light List Accent 5" w:semiHidden="0" w:uiPriority="61" w:unhideWhenUsed="0"/>
-    <w:lsdException w:name="Light Grid Accent 5" w:semiHidden="0" w:uiPriority="62" w:unhideWhenUsed="0"/>
-    <w:lsdException w:name="Medium Shading 1 Accent 5" w:semiHidden="0" w:uiPriority="63" w:unhideWhenUsed="0"/>
-    <w:lsdException w:name="Medium Shading 2 Accent 5" w:semiHidden="0" w:uiPriority="64" w:unhideWhenUsed="0"/>
-    <w:lsdException w:name="Medium List 1 Accent 5" w:semiHidden="0" w:uiPriority="65" w:unhideWhenUsed="0"/>
-    <w:lsdException w:name="Medium List 2 Accent 5" w:semiHidden="0" w:uiPriority="66" w:unhideWhenUsed="0"/>
-    <w:lsdException w:name="Medium Grid 1 Accent 5" w:semiHidden="0" w:uiPriority="67" w:unhideWhenUsed="0"/>
-    <w:lsdException w:name="Medium Grid 2 Accent 5" w:semiHidden="0" w:uiPriority="68" w:unhideWhenUsed="0"/>
-    <w:lsdException w:name="Medium Grid 3 Accent 5" w:semiHidden="0" w:uiPriority="69" w:unhideWhenUsed="0"/>
-    <w:lsdException w:name="Dark List Accent 5" w:semiHidden="0" w:uiPriority="70" w:unhideWhenUsed="0"/>
-    <w:lsdException w:name="Colorful Shading Accent 5" w:semiHidden="0" w:uiPriority="71" w:unhideWhenUsed="0"/>
-    <w:lsdException w:name="Colorful List Accent 5" w:semiHidden="0" w:uiPriority="72" w:unhideWhenUsed="0"/>
-    <w:lsdException w:name="Colorful Grid Accent 5" w:semiHidden="0" w:uiPriority="73" w:unhideWhenUsed="0"/>
-    <w:lsdException w:name="Light Shading Accent 6" w:semiHidden="0" w:uiPriority="60" w:unhideWhenUsed="0"/>
-    <w:lsdException w:name="Light List Accent 6" w:semiHidden="0" w:uiPriority="61" w:unhideWhenUsed="0"/>
-    <w:lsdException w:name="Light Grid Accent 6" w:semiHidden="0" w:uiPriority="62" w:unhideWhenUsed="0"/>
-    <w:lsdException w:name="Medium Shading 1 Accent 6" w:semiHidden="0" w:uiPriority="63" w:unhideWhenUsed="0"/>
-    <w:lsdException w:name="Medium Shading 2 Accent 6" w:semiHidden="0" w:uiPriority="64" w:unhideWhenUsed="0"/>
-    <w:lsdException w:name="Medium List 1 Accent 6" w:semiHidden="0" w:uiPriority="65" w:unhideWhenUsed="0"/>
-    <w:lsdException w:name="Medium List 2 Accent 6" w:semiHidden="0" w:uiPriority="66" w:unhideWhenUsed="0"/>
-    <w:lsdException w:name="Medium Grid 1 Accent 6" w:semiHidden="0" w:uiPriority="67" w:unhideWhenUsed="0"/>
-    <w:lsdException w:name="Medium Grid 2 Accent 6" w:semiHidden="0" w:uiPriority="68" w:unhideWhenUsed="0"/>
-    <w:lsdException w:name="Medium Grid 3 Accent 6" w:semiHidden="0" w:uiPriority="69" w:unhideWhenUsed="0"/>
-    <w:lsdException w:name="Dark List Accent 6" w:semiHidden="0" w:uiPriority="70" w:unhideWhenUsed="0"/>
-    <w:lsdException w:name="Colorful Shading Accent 6" w:semiHidden="0" w:uiPriority="71" w:unhideWhenUsed="0"/>
-    <w:lsdException w:name="Colorful List Accent 6" w:semiHidden="0" w:uiPriority="72" w:unhideWhenUsed="0"/>
-    <w:lsdException w:name="Colorful Grid Accent 6" w:semiHidden="0" w:uiPriority="73" w:unhideWhenUsed="0"/>
-    <w:lsdException w:name="Subtle Emphasis" w:semiHidden="0" w:uiPriority="19" w:unhideWhenUsed="0" w:qFormat="1"/>
-    <w:lsdException w:name="Intense Emphasis" w:semiHidden="0" w:uiPriority="21" w:unhideWhenUsed="0" w:qFormat="1"/>
-    <w:lsdException w:name="Subtle Reference" w:semiHidden="0" w:uiPriority="31" w:unhideWhenUsed="0" w:qFormat="1"/>
-    <w:lsdException w:name="Intense Reference" w:semiHidden="0" w:uiPriority="32" w:unhideWhenUsed="0" w:qFormat="1"/>
-    <w:lsdException w:name="Book Title" w:semiHidden="0" w:uiPriority="33" w:unhideWhenUsed="0" w:qFormat="1"/>
-    <w:lsdException w:name="Bibliography" w:uiPriority="37"/>
-    <w:lsdException w:name="TOC Heading" w:uiPriority="39" w:qFormat="1"/>
-  </w:latentStyles>
-  <w:style w:type="paragraph" w:default="1" w:styleId="Standard">
-    <w:name w:val="Normal"/>
-    <w:qFormat/>
-    <w:rsid w:val="00800A42"/>
-  </w:style>
-  <w:style w:type="character" w:default="1" w:styleId="Absatz-Standardschriftart">
-    <w:name w:val="Default Paragraph Font"/>
-    <w:uiPriority w:val="1"/>
-    <w:semiHidden/>
-    <w:unhideWhenUsed/>
-  </w:style>
-  <w:style w:type="table" w:default="1" w:styleId="NormaleTabelle">
-    <w:name w:val="Normal Table"/>
-    <w:uiPriority w:val="99"/>
-    <w:semiHidden/>
-    <w:unhideWhenUsed/>
-    <w:qFormat/>
-    <w:tblPr>
-      <w:tblInd w:w="0" w:type="dxa"/>
-      <w:tblCellMar>
-        <w:top w:w="0" w:type="dxa"/>
-        <w:left w:w="108" w:type="dxa"/>
-        <w:bottom w:w="0" w:type="dxa"/>
-        <w:right w:w="108" w:type="dxa"/>
-      </w:tblCellMar>
-    </w:tblPr>
-  </w:style>
-  <w:style w:type="numbering" w:default="1" w:styleId="KeineListe">
-    <w:name w:val="No List"/>
-    <w:uiPriority w:val="99"/>
-    <w:semiHidden/>
-    <w:unhideWhenUsed/>
-  </w:style>
-  <w:style w:type="paragraph" w:customStyle="1" w:styleId="870B9C2151FE45E4A0A5B2EC0AAA7C94">
-    <w:name w:val="870B9C2151FE45E4A0A5B2EC0AAA7C94"/>
-    <w:rsid w:val="0033194D"/>
-  </w:style>
-  <w:style w:type="paragraph" w:customStyle="1" w:styleId="AD34BD97C73D41A0BE11F4CDC8EEA22D">
-    <w:name w:val="AD34BD97C73D41A0BE11F4CDC8EEA22D"/>
-    <w:rsid w:val="0033194D"/>
-  </w:style>
-  <w:style w:type="paragraph" w:customStyle="1" w:styleId="DC4B04E5358B47EAA5FDE8ED4112C2A4">
-    <w:name w:val="DC4B04E5358B47EAA5FDE8ED4112C2A4"/>
-    <w:rsid w:val="0033194D"/>
-  </w:style>
-  <w:style w:type="paragraph" w:customStyle="1" w:styleId="508370BF6A704858B523F70611E4F742">
-    <w:name w:val="508370BF6A704858B523F70611E4F742"/>
-    <w:rsid w:val="0033194D"/>
-  </w:style>
-  <w:style w:type="paragraph" w:customStyle="1" w:styleId="6E5DBCA611E448429AA7DDD9F360898B">
-    <w:name w:val="6E5DBCA611E448429AA7DDD9F360898B"/>
-    <w:rsid w:val="0033194D"/>
-  </w:style>
-</w:styles>
-</file>
-
-<file path=word/glossary/webSettings.xml><?xml version="1.0" encoding="utf-8"?>
-<w:webSettings xmlns:r="http://schemas.openxmlformats.org/officeDocument/2006/relationships" xmlns:w="http://schemas.openxmlformats.org/wordprocessingml/2006/main">
-  <w:optimizeForBrowser/>
-</w:webSettings>
-</file>
-
 <file path=word/theme/theme1.xml><?xml version="1.0" encoding="utf-8"?>
 <a:theme xmlns:a="http://schemas.openxmlformats.org/drawingml/2006/main" name="Larissa-Design">
   <a:themeElements>

</xml_diff>